<commit_message>
Add testing report for sprint2
</commit_message>
<xml_diff>
--- a/document/Sprints/Sprint1/测试报告.docx
+++ b/document/Sprints/Sprint1/测试报告.docx
@@ -1,6 +1,6 @@
 
 <file path=word/document.xml><?xml version="1.0" encoding="utf-8"?>
-<w:document xmlns:wpc="http://schemas.microsoft.com/office/word/2010/wordprocessingCanvas" xmlns:cx="http://schemas.microsoft.com/office/drawing/2014/chartex" xmlns:cx1="http://schemas.microsoft.com/office/drawing/2015/9/8/chartex" xmlns:mc="http://schemas.openxmlformats.org/markup-compatibility/2006" xmlns:o="urn:schemas-microsoft-com:office:office" xmlns:r="http://schemas.openxmlformats.org/officeDocument/2006/relationships" xmlns:m="http://schemas.openxmlformats.org/officeDocument/2006/math" xmlns:v="urn:schemas-microsoft-com:vml" xmlns:wp14="http://schemas.microsoft.com/office/word/2010/wordprocessingDrawing" xmlns:wp="http://schemas.openxmlformats.org/drawingml/2006/wordprocessingDrawing" xmlns:w10="urn:schemas-microsoft-com:office:word" xmlns:w="http://schemas.openxmlformats.org/wordprocessingml/2006/main" xmlns:w14="http://schemas.microsoft.com/office/word/2010/wordml" xmlns:w15="http://schemas.microsoft.com/office/word/2012/wordml" xmlns:w16se="http://schemas.microsoft.com/office/word/2015/wordml/symex" xmlns:wpg="http://schemas.microsoft.com/office/word/2010/wordprocessingGroup" xmlns:wpi="http://schemas.microsoft.com/office/word/2010/wordprocessingInk" xmlns:wne="http://schemas.microsoft.com/office/word/2006/wordml" xmlns:wps="http://schemas.microsoft.com/office/word/2010/wordprocessingShape" mc:Ignorable="w14 w15 w16se wp14">
+<w:document xmlns:wpc="http://schemas.microsoft.com/office/word/2010/wordprocessingCanvas" xmlns:cx="http://schemas.microsoft.com/office/drawing/2014/chartex" xmlns:cx1="http://schemas.microsoft.com/office/drawing/2015/9/8/chartex" xmlns:cx2="http://schemas.microsoft.com/office/drawing/2015/10/21/chartex" xmlns:cx3="http://schemas.microsoft.com/office/drawing/2016/5/9/chartex" xmlns:cx4="http://schemas.microsoft.com/office/drawing/2016/5/10/chartex" xmlns:cx5="http://schemas.microsoft.com/office/drawing/2016/5/11/chartex" xmlns:cx6="http://schemas.microsoft.com/office/drawing/2016/5/12/chartex" xmlns:cx7="http://schemas.microsoft.com/office/drawing/2016/5/13/chartex" xmlns:cx8="http://schemas.microsoft.com/office/drawing/2016/5/14/chartex" xmlns:mc="http://schemas.openxmlformats.org/markup-compatibility/2006" xmlns:aink="http://schemas.microsoft.com/office/drawing/2016/ink" xmlns:am3d="http://schemas.microsoft.com/office/drawing/2017/model3d" xmlns:o="urn:schemas-microsoft-com:office:office" xmlns:r="http://schemas.openxmlformats.org/officeDocument/2006/relationships" xmlns:m="http://schemas.openxmlformats.org/officeDocument/2006/math" xmlns:v="urn:schemas-microsoft-com:vml" xmlns:wp14="http://schemas.microsoft.com/office/word/2010/wordprocessingDrawing" xmlns:wp="http://schemas.openxmlformats.org/drawingml/2006/wordprocessingDrawing" xmlns:w10="urn:schemas-microsoft-com:office:word" xmlns:w="http://schemas.openxmlformats.org/wordprocessingml/2006/main" xmlns:w14="http://schemas.microsoft.com/office/word/2010/wordml" xmlns:w15="http://schemas.microsoft.com/office/word/2012/wordml" xmlns:w16cid="http://schemas.microsoft.com/office/word/2016/wordml/cid" xmlns:w16se="http://schemas.microsoft.com/office/word/2015/wordml/symex" xmlns:wpg="http://schemas.microsoft.com/office/word/2010/wordprocessingGroup" xmlns:wpi="http://schemas.microsoft.com/office/word/2010/wordprocessingInk" xmlns:wne="http://schemas.microsoft.com/office/word/2006/wordml" xmlns:wps="http://schemas.microsoft.com/office/word/2010/wordprocessingShape" mc:Ignorable="w14 w15 w16se w16cid wp14">
   <w:body>
     <w:p>
       <w:pPr>
@@ -291,21 +291,7 @@
               <w:rPr>
                 <w:rFonts w:ascii="Times New Roman"/>
               </w:rPr>
-              <w:t>&lt;</w:t>
-            </w:r>
-            <w:proofErr w:type="spellStart"/>
-            <w:r>
-              <w:rPr>
-                <w:rFonts w:ascii="Times New Roman"/>
-              </w:rPr>
-              <w:t>x.x</w:t>
-            </w:r>
-            <w:proofErr w:type="spellEnd"/>
-            <w:r>
-              <w:rPr>
-                <w:rFonts w:ascii="Times New Roman"/>
-              </w:rPr>
-              <w:t>&gt;</w:t>
+              <w:t>&lt;x.x&gt;</w:t>
             </w:r>
           </w:p>
         </w:tc>
@@ -411,21 +397,7 @@
               <w:rPr>
                 <w:rFonts w:hint="eastAsia"/>
               </w:rPr>
-              <w:t>迭代</w:t>
-            </w:r>
-            <w:proofErr w:type="gramStart"/>
-            <w:r>
-              <w:rPr>
-                <w:rFonts w:hint="eastAsia"/>
-              </w:rPr>
-              <w:t>一</w:t>
-            </w:r>
-            <w:proofErr w:type="gramEnd"/>
-            <w:r>
-              <w:rPr>
-                <w:rFonts w:hint="eastAsia"/>
-              </w:rPr>
-              <w:t>测试</w:t>
+              <w:t>迭代一测试</w:t>
             </w:r>
             <w:r>
               <w:rPr>
@@ -515,21 +487,7 @@
               <w:rPr>
                 <w:rFonts w:hint="eastAsia"/>
               </w:rPr>
-              <w:t>迭代</w:t>
-            </w:r>
-            <w:proofErr w:type="gramStart"/>
-            <w:r>
-              <w:rPr>
-                <w:rFonts w:hint="eastAsia"/>
-              </w:rPr>
-              <w:t>一</w:t>
-            </w:r>
-            <w:proofErr w:type="gramEnd"/>
-            <w:r>
-              <w:rPr>
-                <w:rFonts w:hint="eastAsia"/>
-              </w:rPr>
-              <w:t>测试报告</w:t>
+              <w:t>迭代一测试报告</w:t>
             </w:r>
           </w:p>
         </w:tc>
@@ -623,7 +581,7 @@
     </w:p>
     <w:p>
       <w:pPr>
-        <w:pStyle w:val="11"/>
+        <w:pStyle w:val="TOC1"/>
         <w:tabs>
           <w:tab w:val="left" w:pos="432"/>
         </w:tabs>
@@ -722,7 +680,7 @@
     </w:p>
     <w:p>
       <w:pPr>
-        <w:pStyle w:val="21"/>
+        <w:pStyle w:val="TOC2"/>
         <w:tabs>
           <w:tab w:val="left" w:pos="1000"/>
         </w:tabs>
@@ -805,7 +763,7 @@
     </w:p>
     <w:p>
       <w:pPr>
-        <w:pStyle w:val="21"/>
+        <w:pStyle w:val="TOC2"/>
         <w:tabs>
           <w:tab w:val="left" w:pos="1000"/>
         </w:tabs>
@@ -888,7 +846,7 @@
     </w:p>
     <w:p>
       <w:pPr>
-        <w:pStyle w:val="21"/>
+        <w:pStyle w:val="TOC2"/>
         <w:tabs>
           <w:tab w:val="left" w:pos="1000"/>
         </w:tabs>
@@ -971,7 +929,7 @@
     </w:p>
     <w:p>
       <w:pPr>
-        <w:pStyle w:val="21"/>
+        <w:pStyle w:val="TOC2"/>
         <w:tabs>
           <w:tab w:val="left" w:pos="1000"/>
         </w:tabs>
@@ -1054,7 +1012,7 @@
     </w:p>
     <w:p>
       <w:pPr>
-        <w:pStyle w:val="21"/>
+        <w:pStyle w:val="TOC2"/>
         <w:tabs>
           <w:tab w:val="left" w:pos="1000"/>
         </w:tabs>
@@ -1137,7 +1095,7 @@
     </w:p>
     <w:p>
       <w:pPr>
-        <w:pStyle w:val="11"/>
+        <w:pStyle w:val="TOC1"/>
         <w:tabs>
           <w:tab w:val="left" w:pos="432"/>
         </w:tabs>
@@ -1218,7 +1176,7 @@
     </w:p>
     <w:p>
       <w:pPr>
-        <w:pStyle w:val="11"/>
+        <w:pStyle w:val="TOC1"/>
         <w:tabs>
           <w:tab w:val="left" w:pos="432"/>
         </w:tabs>
@@ -1299,7 +1257,7 @@
     </w:p>
     <w:p>
       <w:pPr>
-        <w:pStyle w:val="11"/>
+        <w:pStyle w:val="TOC1"/>
         <w:tabs>
           <w:tab w:val="left" w:pos="432"/>
         </w:tabs>
@@ -1380,7 +1338,7 @@
     </w:p>
     <w:p>
       <w:pPr>
-        <w:pStyle w:val="21"/>
+        <w:pStyle w:val="TOC2"/>
         <w:tabs>
           <w:tab w:val="left" w:pos="1000"/>
         </w:tabs>
@@ -1464,7 +1422,7 @@
     </w:p>
     <w:p>
       <w:pPr>
-        <w:pStyle w:val="21"/>
+        <w:pStyle w:val="TOC2"/>
         <w:tabs>
           <w:tab w:val="left" w:pos="1000"/>
         </w:tabs>
@@ -1547,7 +1505,7 @@
     </w:p>
     <w:p>
       <w:pPr>
-        <w:pStyle w:val="11"/>
+        <w:pStyle w:val="TOC1"/>
         <w:tabs>
           <w:tab w:val="left" w:pos="432"/>
         </w:tabs>
@@ -1631,7 +1589,7 @@
     </w:p>
     <w:p>
       <w:pPr>
-        <w:pStyle w:val="21"/>
+        <w:pStyle w:val="TOC2"/>
         <w:tabs>
           <w:tab w:val="left" w:pos="1000"/>
         </w:tabs>
@@ -1715,7 +1673,7 @@
     </w:p>
     <w:p>
       <w:pPr>
-        <w:pStyle w:val="21"/>
+        <w:pStyle w:val="TOC2"/>
         <w:tabs>
           <w:tab w:val="left" w:pos="1000"/>
         </w:tabs>
@@ -1798,7 +1756,7 @@
     </w:p>
     <w:p>
       <w:pPr>
-        <w:pStyle w:val="11"/>
+        <w:pStyle w:val="TOC1"/>
         <w:tabs>
           <w:tab w:val="left" w:pos="432"/>
         </w:tabs>
@@ -1953,7 +1911,6 @@
         </w:rPr>
       </w:pPr>
       <w:bookmarkStart w:id="1" w:name="_Toc393891299"/>
-      <w:proofErr w:type="spellStart"/>
       <w:r>
         <w:rPr>
           <w:rFonts w:hint="eastAsia"/>
@@ -1963,7 +1920,6 @@
         <w:t>目的</w:t>
       </w:r>
       <w:bookmarkEnd w:id="1"/>
-      <w:proofErr w:type="spellEnd"/>
     </w:p>
     <w:p>
       <w:pPr>
@@ -2012,7 +1968,6 @@
         </w:rPr>
       </w:pPr>
       <w:bookmarkStart w:id="2" w:name="_Toc393891300"/>
-      <w:proofErr w:type="spellStart"/>
       <w:r>
         <w:rPr>
           <w:rFonts w:hint="eastAsia"/>
@@ -2022,7 +1977,6 @@
         <w:t>范围</w:t>
       </w:r>
       <w:bookmarkEnd w:id="2"/>
-      <w:proofErr w:type="spellEnd"/>
     </w:p>
     <w:p>
       <w:pPr>
@@ -2052,39 +2006,7 @@
           <w:rFonts w:ascii="Times New Roman" w:hint="eastAsia"/>
           <w:snapToGrid/>
         </w:rPr>
-        <w:t>迭代</w:t>
-      </w:r>
-      <w:proofErr w:type="gramStart"/>
-      <w:r>
-        <w:rPr>
-          <w:rFonts w:ascii="Times New Roman" w:hint="eastAsia"/>
-          <w:snapToGrid/>
-        </w:rPr>
-        <w:t>一</w:t>
-      </w:r>
-      <w:proofErr w:type="gramEnd"/>
-      <w:r>
-        <w:rPr>
-          <w:rFonts w:ascii="Times New Roman" w:hint="eastAsia"/>
-          <w:snapToGrid/>
-        </w:rPr>
-        <w:t>功能完成之后，测试范围包含迭代</w:t>
-      </w:r>
-      <w:proofErr w:type="gramStart"/>
-      <w:r>
-        <w:rPr>
-          <w:rFonts w:ascii="Times New Roman" w:hint="eastAsia"/>
-          <w:snapToGrid/>
-        </w:rPr>
-        <w:t>一</w:t>
-      </w:r>
-      <w:proofErr w:type="gramEnd"/>
-      <w:r>
-        <w:rPr>
-          <w:rFonts w:ascii="Times New Roman" w:hint="eastAsia"/>
-          <w:snapToGrid/>
-        </w:rPr>
-        <w:t>的功能测试，包括登录，用户信息更改，注册。此测试报告基于测试完成之后，对测试中使用的方法、测试的有效程度进行总结</w:t>
+        <w:t>迭代一功能完成之后，测试范围包含迭代一的功能测试，包括登录，用户信息更改，注册。此测试报告基于测试完成之后，对测试中使用的方法、测试的有效程度进行总结</w:t>
       </w:r>
     </w:p>
     <w:p>
@@ -2137,7 +2059,6 @@
           <w:snapToGrid/>
         </w:rPr>
       </w:pPr>
-      <w:proofErr w:type="spellStart"/>
       <w:r>
         <w:rPr>
           <w:rFonts w:ascii="Times New Roman" w:hint="eastAsia"/>
@@ -2150,52 +2071,28 @@
           <w:rFonts w:ascii="Times New Roman"/>
           <w:snapToGrid/>
         </w:rPr>
-        <w:t>uth</w:t>
-      </w:r>
-      <w:proofErr w:type="spellEnd"/>
+        <w:t xml:space="preserve">uth service </w:t>
+      </w:r>
+      <w:r>
+        <w:rPr>
+          <w:rFonts w:ascii="Times New Roman" w:hint="eastAsia"/>
+          <w:snapToGrid/>
+        </w:rPr>
+        <w:t>——</w:t>
+      </w:r>
       <w:r>
         <w:rPr>
           <w:rFonts w:ascii="Times New Roman"/>
           <w:snapToGrid/>
         </w:rPr>
-        <w:t xml:space="preserve"> service </w:t>
+        <w:t xml:space="preserve"> </w:t>
       </w:r>
       <w:r>
         <w:rPr>
           <w:rFonts w:ascii="Times New Roman" w:hint="eastAsia"/>
           <w:snapToGrid/>
         </w:rPr>
-        <w:t>——</w:t>
-      </w:r>
-      <w:r>
-        <w:rPr>
-          <w:rFonts w:ascii="Times New Roman"/>
-          <w:snapToGrid/>
-        </w:rPr>
-        <w:t xml:space="preserve"> </w:t>
-      </w:r>
-      <w:r>
-        <w:rPr>
-          <w:rFonts w:ascii="Times New Roman" w:hint="eastAsia"/>
-          <w:snapToGrid/>
-        </w:rPr>
-        <w:t>即</w:t>
-      </w:r>
-      <w:proofErr w:type="gramStart"/>
-      <w:r>
-        <w:rPr>
-          <w:rFonts w:ascii="Times New Roman" w:hint="eastAsia"/>
-          <w:snapToGrid/>
-        </w:rPr>
-        <w:t>应微服务</w:t>
-      </w:r>
-      <w:proofErr w:type="gramEnd"/>
-      <w:r>
-        <w:rPr>
-          <w:rFonts w:ascii="Times New Roman" w:hint="eastAsia"/>
-          <w:snapToGrid/>
-        </w:rPr>
-        <w:t>架构中的用于登录、验证的服务</w:t>
+        <w:t>即应微服务架构中的用于登录、验证的服务</w:t>
       </w:r>
     </w:p>
     <w:p>
@@ -2233,23 +2130,7 @@
           <w:rFonts w:ascii="Times New Roman" w:hint="eastAsia"/>
           <w:snapToGrid/>
         </w:rPr>
-        <w:t>即</w:t>
-      </w:r>
-      <w:proofErr w:type="gramStart"/>
-      <w:r>
-        <w:rPr>
-          <w:rFonts w:ascii="Times New Roman" w:hint="eastAsia"/>
-          <w:snapToGrid/>
-        </w:rPr>
-        <w:t>应微服务</w:t>
-      </w:r>
-      <w:proofErr w:type="gramEnd"/>
-      <w:r>
-        <w:rPr>
-          <w:rFonts w:ascii="Times New Roman" w:hint="eastAsia"/>
-          <w:snapToGrid/>
-        </w:rPr>
-        <w:t>架构中用于用户信息的添加、修改、查询、删除的服务</w:t>
+        <w:t>即应微服务架构中用于用户信息的添加、修改、查询、删除的服务</w:t>
       </w:r>
     </w:p>
     <w:p>
@@ -2261,58 +2142,33 @@
           <w:snapToGrid/>
         </w:rPr>
       </w:pPr>
-      <w:proofErr w:type="spellStart"/>
       <w:r>
         <w:rPr>
           <w:rFonts w:ascii="Times New Roman"/>
           <w:snapToGrid/>
         </w:rPr>
-        <w:t>Api</w:t>
-      </w:r>
-      <w:proofErr w:type="spellEnd"/>
+        <w:t xml:space="preserve">Api gateway </w:t>
+      </w:r>
+      <w:r>
+        <w:rPr>
+          <w:rFonts w:ascii="Times New Roman" w:hint="eastAsia"/>
+          <w:snapToGrid/>
+        </w:rPr>
+        <w:t>——</w:t>
+      </w:r>
       <w:r>
         <w:rPr>
           <w:rFonts w:ascii="Times New Roman"/>
           <w:snapToGrid/>
         </w:rPr>
-        <w:t xml:space="preserve"> gateway </w:t>
+        <w:t xml:space="preserve"> </w:t>
       </w:r>
       <w:r>
         <w:rPr>
           <w:rFonts w:ascii="Times New Roman" w:hint="eastAsia"/>
           <w:snapToGrid/>
         </w:rPr>
-        <w:t>——</w:t>
-      </w:r>
-      <w:r>
-        <w:rPr>
-          <w:rFonts w:ascii="Times New Roman"/>
-          <w:snapToGrid/>
-        </w:rPr>
-        <w:t xml:space="preserve"> </w:t>
-      </w:r>
-      <w:r>
-        <w:rPr>
-          <w:rFonts w:ascii="Times New Roman" w:hint="eastAsia"/>
-          <w:snapToGrid/>
-        </w:rPr>
-        <w:t>即</w:t>
-      </w:r>
-      <w:proofErr w:type="gramStart"/>
-      <w:r>
-        <w:rPr>
-          <w:rFonts w:ascii="Times New Roman" w:hint="eastAsia"/>
-          <w:snapToGrid/>
-        </w:rPr>
-        <w:t>应微服务</w:t>
-      </w:r>
-      <w:proofErr w:type="gramEnd"/>
-      <w:r>
-        <w:rPr>
-          <w:rFonts w:ascii="Times New Roman" w:hint="eastAsia"/>
-          <w:snapToGrid/>
-        </w:rPr>
-        <w:t>架构中用于禁停</w:t>
+        <w:t>即应微服务架构中用于禁停</w:t>
       </w:r>
       <w:r>
         <w:rPr>
@@ -2345,7 +2201,6 @@
         </w:rPr>
       </w:pPr>
       <w:bookmarkStart w:id="4" w:name="_Toc393891302"/>
-      <w:proofErr w:type="spellStart"/>
       <w:r>
         <w:rPr>
           <w:rFonts w:hint="eastAsia"/>
@@ -2355,7 +2210,6 @@
         <w:t>参考资料</w:t>
       </w:r>
       <w:bookmarkEnd w:id="4"/>
-      <w:proofErr w:type="spellEnd"/>
     </w:p>
     <w:p>
       <w:pPr>
@@ -2565,7 +2419,33 @@
         <w:rPr>
           <w:rFonts w:hint="eastAsia"/>
         </w:rPr>
-        <w:t>地点：项目开发教师（软件学院3101教师）</w:t>
+        <w:t>地点：项目开发</w:t>
+      </w:r>
+      <w:r>
+        <w:rPr>
+          <w:rFonts w:hint="eastAsia"/>
+        </w:rPr>
+        <w:t>教室</w:t>
+      </w:r>
+      <w:r>
+        <w:rPr>
+          <w:rFonts w:hint="eastAsia"/>
+        </w:rPr>
+        <w:t>（软件学院3101</w:t>
+      </w:r>
+      <w:r>
+        <w:rPr>
+          <w:rFonts w:hint="eastAsia"/>
+        </w:rPr>
+        <w:t>教室</w:t>
+      </w:r>
+      <w:bookmarkStart w:id="7" w:name="_GoBack"/>
+      <w:bookmarkEnd w:id="7"/>
+      <w:r>
+        <w:rPr>
+          <w:rFonts w:hint="eastAsia"/>
+        </w:rPr>
+        <w:t>）</w:t>
       </w:r>
     </w:p>
     <w:p>
@@ -2578,42 +2458,15 @@
         </w:rPr>
         <w:t>人员：</w:t>
       </w:r>
-      <w:proofErr w:type="spellStart"/>
-      <w:r>
-        <w:t>Auth</w:t>
-      </w:r>
-      <w:proofErr w:type="spellEnd"/>
-      <w:r>
-        <w:t xml:space="preserve"> service, user service</w:t>
+      <w:r>
+        <w:t>Auth service, user service</w:t>
       </w:r>
       <w:r>
         <w:rPr>
           <w:rFonts w:hint="eastAsia"/>
         </w:rPr>
-        <w:t>开发者、</w:t>
-      </w:r>
-      <w:proofErr w:type="gramStart"/>
-      <w:r>
-        <w:rPr>
-          <w:rFonts w:hint="eastAsia"/>
-        </w:rPr>
-        <w:t>微信小</w:t>
-      </w:r>
-      <w:proofErr w:type="gramEnd"/>
-      <w:r>
-        <w:rPr>
-          <w:rFonts w:hint="eastAsia"/>
-        </w:rPr>
-        <w:t>程序开发者、</w:t>
-      </w:r>
-      <w:proofErr w:type="spellStart"/>
-      <w:r>
-        <w:rPr>
-          <w:rFonts w:hint="eastAsia"/>
-        </w:rPr>
-        <w:t>api</w:t>
-      </w:r>
-      <w:proofErr w:type="spellEnd"/>
+        <w:t>开发者、微信小程序开发者、api</w:t>
+      </w:r>
       <w:r>
         <w:t xml:space="preserve"> gateway</w:t>
       </w:r>
@@ -2658,242 +2511,19 @@
         <w:rPr>
           <w:rFonts w:hint="eastAsia"/>
         </w:rPr>
-        <w:t>、</w:t>
-      </w:r>
-      <w:proofErr w:type="gramStart"/>
-      <w:r>
-        <w:rPr>
-          <w:rFonts w:hint="eastAsia"/>
-        </w:rPr>
-        <w:t>微信小</w:t>
-      </w:r>
-      <w:proofErr w:type="gramEnd"/>
-      <w:r>
-        <w:rPr>
-          <w:rFonts w:hint="eastAsia"/>
-        </w:rPr>
-        <w:t>程序点击等方法测试系统反馈的内容是否符合预期</w:t>
+        <w:t>、微信小程序点击等方法测试系统反馈的内容是否符合预期</w:t>
       </w:r>
     </w:p>
     <w:p>
       <w:pPr>
         <w:pStyle w:val="1"/>
       </w:pPr>
-      <w:bookmarkStart w:id="7" w:name="_Toc393891305"/>
+      <w:bookmarkStart w:id="8" w:name="_Toc393891305"/>
       <w:r>
         <w:rPr>
           <w:rFonts w:hint="eastAsia"/>
         </w:rPr>
         <w:t>测试环境</w:t>
-      </w:r>
-      <w:bookmarkEnd w:id="7"/>
-    </w:p>
-    <w:p>
-      <w:pPr>
-        <w:pStyle w:val="a9"/>
-      </w:pPr>
-      <w:r>
-        <w:rPr>
-          <w:rFonts w:hint="eastAsia"/>
-        </w:rPr>
-        <w:t>系统后台发布在u</w:t>
-      </w:r>
-      <w:r>
-        <w:t>buntu16.04</w:t>
-      </w:r>
-      <w:r>
-        <w:rPr>
-          <w:rFonts w:hint="eastAsia"/>
-        </w:rPr>
-        <w:t>上</w:t>
-      </w:r>
-      <w:r>
-        <w:rPr>
-          <w:rFonts w:hint="eastAsia"/>
-        </w:rPr>
-        <w:t>，C</w:t>
-      </w:r>
-      <w:r>
-        <w:t>PU4</w:t>
-      </w:r>
-      <w:r>
-        <w:rPr>
-          <w:rFonts w:hint="eastAsia"/>
-        </w:rPr>
-        <w:t>核，内存8</w:t>
-      </w:r>
-      <w:r>
-        <w:t>G</w:t>
-      </w:r>
-      <w:r>
-        <w:rPr>
-          <w:rFonts w:hint="eastAsia"/>
-        </w:rPr>
-        <w:t>，</w:t>
-      </w:r>
-      <w:r>
-        <w:rPr>
-          <w:rFonts w:hint="eastAsia"/>
-        </w:rPr>
-        <w:t>用</w:t>
-      </w:r>
-      <w:proofErr w:type="spellStart"/>
-      <w:r>
-        <w:rPr>
-          <w:rFonts w:hint="eastAsia"/>
-        </w:rPr>
-        <w:t>kubernetes</w:t>
-      </w:r>
-      <w:proofErr w:type="spellEnd"/>
-      <w:r>
-        <w:rPr>
-          <w:rFonts w:hint="eastAsia"/>
-        </w:rPr>
-        <w:t>进行容器管理。</w:t>
-      </w:r>
-      <w:r>
-        <w:t>Kubernetes</w:t>
-      </w:r>
-      <w:r>
-        <w:rPr>
-          <w:rFonts w:hint="eastAsia"/>
-        </w:rPr>
-        <w:t>版本是</w:t>
-      </w:r>
-      <w:r>
-        <w:t>v1.15.0</w:t>
-      </w:r>
-    </w:p>
-    <w:p>
-      <w:pPr>
-        <w:pStyle w:val="a9"/>
-      </w:pPr>
-      <w:proofErr w:type="gramStart"/>
-      <w:r>
-        <w:rPr>
-          <w:rFonts w:hint="eastAsia"/>
-        </w:rPr>
-        <w:t>微信小</w:t>
-      </w:r>
-      <w:proofErr w:type="gramEnd"/>
-      <w:r>
-        <w:rPr>
-          <w:rFonts w:hint="eastAsia"/>
-        </w:rPr>
-        <w:t>程序尚在开发模式，使用</w:t>
-      </w:r>
-      <w:proofErr w:type="gramStart"/>
-      <w:r>
-        <w:rPr>
-          <w:rFonts w:hint="eastAsia"/>
-        </w:rPr>
-        <w:t>微信开发者工具</w:t>
-      </w:r>
-      <w:proofErr w:type="gramEnd"/>
-      <w:r>
-        <w:rPr>
-          <w:rFonts w:hint="eastAsia"/>
-        </w:rPr>
-        <w:t>与后台的交互</w:t>
-      </w:r>
-      <w:r>
-        <w:rPr>
-          <w:rFonts w:hint="eastAsia"/>
-        </w:rPr>
-        <w:t>，</w:t>
-      </w:r>
-      <w:proofErr w:type="gramStart"/>
-      <w:r>
-        <w:rPr>
-          <w:rFonts w:hint="eastAsia"/>
-        </w:rPr>
-        <w:t>微信开发者工具</w:t>
-      </w:r>
-      <w:proofErr w:type="gramEnd"/>
-      <w:r>
-        <w:rPr>
-          <w:rFonts w:hint="eastAsia"/>
-        </w:rPr>
-        <w:t>运行在w</w:t>
-      </w:r>
-      <w:r>
-        <w:t>indows</w:t>
-      </w:r>
-      <w:r>
-        <w:rPr>
-          <w:rFonts w:hint="eastAsia"/>
-        </w:rPr>
-        <w:t>10家庭版上，版本是</w:t>
-      </w:r>
-      <w:proofErr w:type="gramStart"/>
-      <w:r>
-        <w:rPr>
-          <w:rFonts w:hint="eastAsia"/>
-        </w:rPr>
-        <w:t>稳定版</w:t>
-      </w:r>
-      <w:proofErr w:type="gramEnd"/>
-      <w:r>
-        <w:rPr>
-          <w:rFonts w:hint="eastAsia"/>
-        </w:rPr>
-        <w:t xml:space="preserve"> Stable Build (1.02.1904090)</w:t>
-      </w:r>
-    </w:p>
-    <w:p>
-      <w:pPr>
-        <w:pStyle w:val="a9"/>
-      </w:pPr>
-      <w:r>
-        <w:t>P</w:t>
-      </w:r>
-      <w:r>
-        <w:rPr>
-          <w:rFonts w:hint="eastAsia"/>
-        </w:rPr>
-        <w:t>ostman是运行在</w:t>
-      </w:r>
-      <w:proofErr w:type="spellStart"/>
-      <w:r>
-        <w:rPr>
-          <w:rFonts w:hint="eastAsia"/>
-        </w:rPr>
-        <w:t>l</w:t>
-      </w:r>
-      <w:r>
-        <w:t>inux</w:t>
-      </w:r>
-      <w:proofErr w:type="spellEnd"/>
-      <w:r>
-        <w:t xml:space="preserve"> Ubuntu 18.04 TLS</w:t>
-      </w:r>
-      <w:r>
-        <w:rPr>
-          <w:rFonts w:hint="eastAsia"/>
-        </w:rPr>
-        <w:t>上，版本是v</w:t>
-      </w:r>
-      <w:r>
-        <w:t>7.2.2</w:t>
-      </w:r>
-    </w:p>
-    <w:p>
-      <w:pPr>
-        <w:pStyle w:val="1"/>
-      </w:pPr>
-      <w:bookmarkStart w:id="8" w:name="_Toc393891306"/>
-      <w:r>
-        <w:rPr>
-          <w:rFonts w:hint="eastAsia"/>
-        </w:rPr>
-        <w:lastRenderedPageBreak/>
-        <w:t>测试结果</w:t>
-      </w:r>
-      <w:r>
-        <w:rPr>
-          <w:rFonts w:hint="eastAsia"/>
-        </w:rPr>
-        <w:t>及分析</w:t>
       </w:r>
       <w:bookmarkEnd w:id="8"/>
     </w:p>
@@ -2901,68 +2531,168 @@
       <w:pPr>
         <w:pStyle w:val="a9"/>
       </w:pPr>
+      <w:bookmarkStart w:id="9" w:name="_Hlk14269485"/>
       <w:r>
         <w:rPr>
           <w:rFonts w:hint="eastAsia"/>
         </w:rPr>
+        <w:t>系统后台发布在u</w:t>
+      </w:r>
+      <w:r>
+        <w:t>buntu16.04</w:t>
+      </w:r>
+      <w:r>
+        <w:rPr>
+          <w:rFonts w:hint="eastAsia"/>
+        </w:rPr>
+        <w:t>上</w:t>
+      </w:r>
+      <w:r>
+        <w:rPr>
+          <w:rFonts w:hint="eastAsia"/>
+        </w:rPr>
+        <w:t>，C</w:t>
+      </w:r>
+      <w:r>
+        <w:t>PU4</w:t>
+      </w:r>
+      <w:r>
+        <w:rPr>
+          <w:rFonts w:hint="eastAsia"/>
+        </w:rPr>
+        <w:t>核，内存8</w:t>
+      </w:r>
+      <w:r>
+        <w:t>G</w:t>
+      </w:r>
+      <w:r>
+        <w:rPr>
+          <w:rFonts w:hint="eastAsia"/>
+        </w:rPr>
+        <w:t>，</w:t>
+      </w:r>
+      <w:r>
+        <w:rPr>
+          <w:rFonts w:hint="eastAsia"/>
+        </w:rPr>
+        <w:t>用kubernetes进行容器管理。</w:t>
+      </w:r>
+      <w:r>
+        <w:t>Kubernetes</w:t>
+      </w:r>
+      <w:r>
+        <w:rPr>
+          <w:rFonts w:hint="eastAsia"/>
+        </w:rPr>
+        <w:t>版本是</w:t>
+      </w:r>
+      <w:r>
+        <w:t>v1.15.0</w:t>
+      </w:r>
+    </w:p>
+    <w:p>
+      <w:pPr>
+        <w:pStyle w:val="a9"/>
+      </w:pPr>
+      <w:r>
+        <w:rPr>
+          <w:rFonts w:hint="eastAsia"/>
+        </w:rPr>
+        <w:t>微信小程序尚在开发模式，使用微信开发者工具与后台的交互</w:t>
+      </w:r>
+      <w:r>
+        <w:rPr>
+          <w:rFonts w:hint="eastAsia"/>
+        </w:rPr>
+        <w:t>，微信开发者工具运行在w</w:t>
+      </w:r>
+      <w:r>
+        <w:t>indows</w:t>
+      </w:r>
+      <w:r>
+        <w:rPr>
+          <w:rFonts w:hint="eastAsia"/>
+        </w:rPr>
+        <w:t>10家庭版上，版本是</w:t>
+      </w:r>
+      <w:r>
+        <w:rPr>
+          <w:rFonts w:hint="eastAsia"/>
+        </w:rPr>
+        <w:t>稳定版 Stable Build (1.02.1904090)</w:t>
+      </w:r>
+    </w:p>
+    <w:p>
+      <w:pPr>
+        <w:pStyle w:val="a9"/>
+      </w:pPr>
+      <w:r>
+        <w:t>P</w:t>
+      </w:r>
+      <w:r>
+        <w:rPr>
+          <w:rFonts w:hint="eastAsia"/>
+        </w:rPr>
+        <w:t>ostman是运行在l</w:t>
+      </w:r>
+      <w:r>
+        <w:t>inux Ubuntu 18.04 TLS</w:t>
+      </w:r>
+      <w:r>
+        <w:rPr>
+          <w:rFonts w:hint="eastAsia"/>
+        </w:rPr>
+        <w:t>上，版本是v</w:t>
+      </w:r>
+      <w:r>
+        <w:t>7.2.2</w:t>
+      </w:r>
+    </w:p>
+    <w:p>
+      <w:pPr>
+        <w:pStyle w:val="1"/>
+      </w:pPr>
+      <w:bookmarkStart w:id="10" w:name="_Toc393891306"/>
+      <w:bookmarkEnd w:id="9"/>
+      <w:r>
+        <w:rPr>
+          <w:rFonts w:hint="eastAsia"/>
+        </w:rPr>
+        <w:lastRenderedPageBreak/>
+        <w:t>测试结果</w:t>
+      </w:r>
+      <w:r>
+        <w:rPr>
+          <w:rFonts w:hint="eastAsia"/>
+        </w:rPr>
+        <w:t>及分析</w:t>
+      </w:r>
+      <w:bookmarkEnd w:id="10"/>
+    </w:p>
+    <w:p>
+      <w:pPr>
+        <w:pStyle w:val="a9"/>
+      </w:pPr>
+      <w:r>
+        <w:rPr>
+          <w:rFonts w:hint="eastAsia"/>
+        </w:rPr>
         <w:t>测试功能点数：</w:t>
       </w:r>
       <w:r>
         <w:rPr>
           <w:rFonts w:hint="eastAsia"/>
         </w:rPr>
-        <w:t>5， 分别是 第一次登录小程序，扫描二</w:t>
-      </w:r>
-      <w:proofErr w:type="gramStart"/>
+        <w:t>5， 分别是 第一次登录小程序，扫描二维码绑定微信I</w:t>
+      </w:r>
+      <w:r>
+        <w:t>D</w:t>
+      </w:r>
       <w:r>
         <w:rPr>
           <w:rFonts w:hint="eastAsia"/>
         </w:rPr>
-        <w:t>维码绑定微信</w:t>
-      </w:r>
-      <w:proofErr w:type="gramEnd"/>
-      <w:r>
-        <w:rPr>
-          <w:rFonts w:hint="eastAsia"/>
-        </w:rPr>
-        <w:t>I</w:t>
-      </w:r>
-      <w:r>
-        <w:t>D</w:t>
-      </w:r>
-      <w:r>
-        <w:rPr>
-          <w:rFonts w:hint="eastAsia"/>
-        </w:rPr>
-        <w:t>和</w:t>
-      </w:r>
-      <w:proofErr w:type="spellStart"/>
-      <w:r>
-        <w:rPr>
-          <w:rFonts w:hint="eastAsia"/>
-        </w:rPr>
-        <w:t>jaccount</w:t>
-      </w:r>
-      <w:proofErr w:type="spellEnd"/>
-      <w:r>
-        <w:rPr>
-          <w:rFonts w:hint="eastAsia"/>
-        </w:rPr>
-        <w:t>， 扫描</w:t>
-      </w:r>
-      <w:proofErr w:type="gramStart"/>
-      <w:r>
-        <w:rPr>
-          <w:rFonts w:hint="eastAsia"/>
-        </w:rPr>
-        <w:t>二维码后</w:t>
-      </w:r>
-      <w:proofErr w:type="gramEnd"/>
-      <w:r>
-        <w:rPr>
-          <w:rFonts w:hint="eastAsia"/>
-        </w:rPr>
-        <w:t>返回小程序成功登录，退出登录，修改用户信息</w:t>
+        <w:t>和jaccount， 扫描二维码后返回小程序成功登录，退出登录，修改用户信息</w:t>
       </w:r>
     </w:p>
     <w:p>
@@ -3071,7 +2801,7 @@
           <w:snapToGrid/>
         </w:rPr>
       </w:pPr>
-      <w:bookmarkStart w:id="9" w:name="_Toc393891307"/>
+      <w:bookmarkStart w:id="11" w:name="_Toc393891307"/>
       <w:r>
         <w:rPr>
           <w:rFonts w:ascii="Arial" w:hAnsi="Arial" w:hint="eastAsia"/>
@@ -3093,7 +2823,7 @@
         </w:rPr>
         <w:t>及缺陷分布</w:t>
       </w:r>
-      <w:bookmarkEnd w:id="9"/>
+      <w:bookmarkEnd w:id="11"/>
     </w:p>
     <w:p>
       <w:pPr>
@@ -3236,7 +2966,6 @@
                 <w:szCs w:val="21"/>
               </w:rPr>
             </w:pPr>
-            <w:proofErr w:type="gramStart"/>
             <w:r>
               <w:rPr>
                 <w:rFonts w:ascii="Times New Roman"/>
@@ -3247,7 +2976,6 @@
               </w:rPr>
               <w:t>用例数</w:t>
             </w:r>
-            <w:proofErr w:type="gramEnd"/>
           </w:p>
         </w:tc>
         <w:tc>
@@ -3627,7 +3355,6 @@
               </w:rPr>
               <w:t>绑定</w:t>
             </w:r>
-            <w:proofErr w:type="spellStart"/>
             <w:r>
               <w:rPr>
                 <w:rFonts w:ascii="Times New Roman" w:hint="eastAsia"/>
@@ -3638,8 +3365,6 @@
               </w:rPr>
               <w:t>jaccount</w:t>
             </w:r>
-            <w:proofErr w:type="spellEnd"/>
-            <w:proofErr w:type="gramStart"/>
             <w:r>
               <w:rPr>
                 <w:rFonts w:ascii="Times New Roman" w:hint="eastAsia"/>
@@ -3660,7 +3385,6 @@
               </w:rPr>
               <w:t>微信</w:t>
             </w:r>
-            <w:proofErr w:type="gramEnd"/>
             <w:r>
               <w:rPr>
                 <w:rFonts w:ascii="Times New Roman" w:hint="eastAsia"/>
@@ -3838,9 +3562,150 @@
                 <w:sz w:val="21"/>
                 <w:szCs w:val="21"/>
               </w:rPr>
-              <w:t>扫描</w:t>
-            </w:r>
-            <w:proofErr w:type="gramStart"/>
+              <w:t>扫描二维码然后返回小程序</w:t>
+            </w:r>
+          </w:p>
+        </w:tc>
+        <w:tc>
+          <w:tcPr>
+            <w:tcW w:w="979" w:type="dxa"/>
+          </w:tcPr>
+          <w:p>
+            <w:pPr>
+              <w:spacing w:after="120"/>
+              <w:jc w:val="center"/>
+              <w:rPr>
+                <w:rFonts w:ascii="Times New Roman"/>
+                <w:snapToGrid/>
+              </w:rPr>
+            </w:pPr>
+            <w:r>
+              <w:rPr>
+                <w:rFonts w:ascii="Times New Roman" w:hint="eastAsia"/>
+                <w:snapToGrid/>
+              </w:rPr>
+              <w:t>1</w:t>
+            </w:r>
+          </w:p>
+        </w:tc>
+        <w:tc>
+          <w:tcPr>
+            <w:tcW w:w="1116" w:type="dxa"/>
+          </w:tcPr>
+          <w:p>
+            <w:pPr>
+              <w:spacing w:after="120"/>
+              <w:jc w:val="center"/>
+              <w:rPr>
+                <w:rFonts w:ascii="Times New Roman"/>
+                <w:snapToGrid/>
+              </w:rPr>
+            </w:pPr>
+            <w:r>
+              <w:rPr>
+                <w:rFonts w:ascii="Times New Roman" w:hint="eastAsia"/>
+                <w:snapToGrid/>
+              </w:rPr>
+              <w:t>100%</w:t>
+            </w:r>
+          </w:p>
+        </w:tc>
+        <w:tc>
+          <w:tcPr>
+            <w:tcW w:w="1112" w:type="dxa"/>
+          </w:tcPr>
+          <w:p>
+            <w:pPr>
+              <w:spacing w:after="120"/>
+              <w:jc w:val="center"/>
+              <w:rPr>
+                <w:rFonts w:ascii="Times New Roman"/>
+                <w:snapToGrid/>
+              </w:rPr>
+            </w:pPr>
+            <w:r>
+              <w:rPr>
+                <w:rFonts w:ascii="Times New Roman" w:hint="eastAsia"/>
+                <w:snapToGrid/>
+              </w:rPr>
+              <w:t>0</w:t>
+            </w:r>
+          </w:p>
+        </w:tc>
+        <w:tc>
+          <w:tcPr>
+            <w:tcW w:w="1116" w:type="dxa"/>
+          </w:tcPr>
+          <w:p>
+            <w:pPr>
+              <w:spacing w:after="120"/>
+              <w:jc w:val="center"/>
+              <w:rPr>
+                <w:rFonts w:ascii="Times New Roman"/>
+                <w:snapToGrid/>
+              </w:rPr>
+            </w:pPr>
+            <w:r>
+              <w:rPr>
+                <w:rFonts w:ascii="Times New Roman" w:hint="eastAsia"/>
+                <w:snapToGrid/>
+              </w:rPr>
+              <w:t>0</w:t>
+            </w:r>
+          </w:p>
+        </w:tc>
+        <w:tc>
+          <w:tcPr>
+            <w:tcW w:w="1116" w:type="dxa"/>
+          </w:tcPr>
+          <w:p>
+            <w:pPr>
+              <w:spacing w:after="120"/>
+              <w:jc w:val="center"/>
+              <w:rPr>
+                <w:rFonts w:ascii="Times New Roman"/>
+                <w:snapToGrid/>
+              </w:rPr>
+            </w:pPr>
+          </w:p>
+        </w:tc>
+      </w:tr>
+      <w:tr>
+        <w:tc>
+          <w:tcPr>
+            <w:tcW w:w="993" w:type="dxa"/>
+            <w:vMerge/>
+          </w:tcPr>
+          <w:p>
+            <w:pPr>
+              <w:spacing w:after="120"/>
+              <w:jc w:val="center"/>
+              <w:rPr>
+                <w:rFonts w:ascii="Times New Roman"/>
+                <w:b/>
+                <w:snapToGrid/>
+                <w:sz w:val="21"/>
+                <w:szCs w:val="21"/>
+              </w:rPr>
+            </w:pPr>
+          </w:p>
+        </w:tc>
+        <w:tc>
+          <w:tcPr>
+            <w:tcW w:w="2923" w:type="dxa"/>
+          </w:tcPr>
+          <w:p>
+            <w:pPr>
+              <w:spacing w:after="120"/>
+              <w:jc w:val="center"/>
+              <w:rPr>
+                <w:rFonts w:ascii="Times New Roman"/>
+                <w:b/>
+                <w:snapToGrid/>
+                <w:sz w:val="21"/>
+                <w:szCs w:val="21"/>
+              </w:rPr>
+            </w:pPr>
             <w:r>
               <w:rPr>
                 <w:rFonts w:ascii="Times New Roman" w:hint="eastAsia"/>
@@ -3849,9 +3714,149 @@
                 <w:sz w:val="21"/>
                 <w:szCs w:val="21"/>
               </w:rPr>
-              <w:t>二维码然后</w:t>
-            </w:r>
-            <w:proofErr w:type="gramEnd"/>
+              <w:t>退出登录</w:t>
+            </w:r>
+          </w:p>
+        </w:tc>
+        <w:tc>
+          <w:tcPr>
+            <w:tcW w:w="979" w:type="dxa"/>
+          </w:tcPr>
+          <w:p>
+            <w:pPr>
+              <w:spacing w:after="120"/>
+              <w:jc w:val="center"/>
+              <w:rPr>
+                <w:rFonts w:ascii="Times New Roman"/>
+                <w:snapToGrid/>
+              </w:rPr>
+            </w:pPr>
+            <w:r>
+              <w:rPr>
+                <w:rFonts w:ascii="Times New Roman" w:hint="eastAsia"/>
+                <w:snapToGrid/>
+              </w:rPr>
+              <w:t>1</w:t>
+            </w:r>
+          </w:p>
+        </w:tc>
+        <w:tc>
+          <w:tcPr>
+            <w:tcW w:w="1116" w:type="dxa"/>
+          </w:tcPr>
+          <w:p>
+            <w:pPr>
+              <w:spacing w:after="120"/>
+              <w:jc w:val="center"/>
+              <w:rPr>
+                <w:rFonts w:ascii="Times New Roman"/>
+                <w:snapToGrid/>
+              </w:rPr>
+            </w:pPr>
+            <w:r>
+              <w:rPr>
+                <w:rFonts w:ascii="Times New Roman" w:hint="eastAsia"/>
+                <w:snapToGrid/>
+              </w:rPr>
+              <w:t>100%</w:t>
+            </w:r>
+          </w:p>
+        </w:tc>
+        <w:tc>
+          <w:tcPr>
+            <w:tcW w:w="1112" w:type="dxa"/>
+          </w:tcPr>
+          <w:p>
+            <w:pPr>
+              <w:spacing w:after="120"/>
+              <w:jc w:val="center"/>
+              <w:rPr>
+                <w:rFonts w:ascii="Times New Roman"/>
+                <w:snapToGrid/>
+              </w:rPr>
+            </w:pPr>
+            <w:r>
+              <w:rPr>
+                <w:rFonts w:ascii="Times New Roman" w:hint="eastAsia"/>
+                <w:snapToGrid/>
+              </w:rPr>
+              <w:t>0</w:t>
+            </w:r>
+          </w:p>
+        </w:tc>
+        <w:tc>
+          <w:tcPr>
+            <w:tcW w:w="1116" w:type="dxa"/>
+          </w:tcPr>
+          <w:p>
+            <w:pPr>
+              <w:spacing w:after="120"/>
+              <w:jc w:val="center"/>
+              <w:rPr>
+                <w:rFonts w:ascii="Times New Roman"/>
+                <w:snapToGrid/>
+              </w:rPr>
+            </w:pPr>
+            <w:r>
+              <w:rPr>
+                <w:rFonts w:ascii="Times New Roman" w:hint="eastAsia"/>
+                <w:snapToGrid/>
+              </w:rPr>
+              <w:t>0</w:t>
+            </w:r>
+          </w:p>
+        </w:tc>
+        <w:tc>
+          <w:tcPr>
+            <w:tcW w:w="1116" w:type="dxa"/>
+          </w:tcPr>
+          <w:p>
+            <w:pPr>
+              <w:spacing w:after="120"/>
+              <w:rPr>
+                <w:rFonts w:ascii="Times New Roman"/>
+                <w:snapToGrid/>
+              </w:rPr>
+            </w:pPr>
+          </w:p>
+        </w:tc>
+      </w:tr>
+      <w:tr>
+        <w:tc>
+          <w:tcPr>
+            <w:tcW w:w="993" w:type="dxa"/>
+            <w:vMerge/>
+          </w:tcPr>
+          <w:p>
+            <w:pPr>
+              <w:spacing w:after="120"/>
+              <w:jc w:val="center"/>
+              <w:rPr>
+                <w:rFonts w:ascii="Times New Roman"/>
+                <w:b/>
+                <w:snapToGrid/>
+                <w:sz w:val="21"/>
+                <w:szCs w:val="21"/>
+              </w:rPr>
+            </w:pPr>
+          </w:p>
+        </w:tc>
+        <w:tc>
+          <w:tcPr>
+            <w:tcW w:w="2923" w:type="dxa"/>
+          </w:tcPr>
+          <w:p>
+            <w:pPr>
+              <w:spacing w:after="120"/>
+              <w:jc w:val="center"/>
+              <w:rPr>
+                <w:rFonts w:ascii="Times New Roman"/>
+                <w:b/>
+                <w:snapToGrid/>
+                <w:sz w:val="21"/>
+                <w:szCs w:val="21"/>
+              </w:rPr>
+            </w:pPr>
             <w:r>
               <w:rPr>
                 <w:rFonts w:ascii="Times New Roman" w:hint="eastAsia"/>
@@ -3860,7 +3865,7 @@
                 <w:sz w:val="21"/>
                 <w:szCs w:val="21"/>
               </w:rPr>
-              <w:t>返回小程序</w:t>
+              <w:t>用户信息修改</w:t>
             </w:r>
           </w:p>
         </w:tc>
@@ -3882,6 +3887,50 @@
                 <w:rFonts w:ascii="Times New Roman" w:hint="eastAsia"/>
                 <w:snapToGrid/>
               </w:rPr>
+              <w:t>2</w:t>
+            </w:r>
+          </w:p>
+        </w:tc>
+        <w:tc>
+          <w:tcPr>
+            <w:tcW w:w="1116" w:type="dxa"/>
+          </w:tcPr>
+          <w:p>
+            <w:pPr>
+              <w:spacing w:after="120"/>
+              <w:jc w:val="center"/>
+              <w:rPr>
+                <w:rFonts w:ascii="Times New Roman"/>
+                <w:snapToGrid/>
+              </w:rPr>
+            </w:pPr>
+            <w:r>
+              <w:rPr>
+                <w:rFonts w:ascii="Times New Roman" w:hint="eastAsia"/>
+                <w:snapToGrid/>
+              </w:rPr>
+              <w:t>100%</w:t>
+            </w:r>
+          </w:p>
+        </w:tc>
+        <w:tc>
+          <w:tcPr>
+            <w:tcW w:w="1112" w:type="dxa"/>
+          </w:tcPr>
+          <w:p>
+            <w:pPr>
+              <w:spacing w:after="120"/>
+              <w:jc w:val="center"/>
+              <w:rPr>
+                <w:rFonts w:ascii="Times New Roman"/>
+                <w:snapToGrid/>
+              </w:rPr>
+            </w:pPr>
+            <w:r>
+              <w:rPr>
+                <w:rFonts w:ascii="Times New Roman" w:hint="eastAsia"/>
+                <w:snapToGrid/>
+              </w:rPr>
               <w:t>1</w:t>
             </w:r>
           </w:p>
@@ -3904,62 +3953,17 @@
                 <w:rFonts w:ascii="Times New Roman" w:hint="eastAsia"/>
                 <w:snapToGrid/>
               </w:rPr>
-              <w:t>100%</w:t>
-            </w:r>
-          </w:p>
-        </w:tc>
-        <w:tc>
-          <w:tcPr>
-            <w:tcW w:w="1112" w:type="dxa"/>
+              <w:t>50%</w:t>
+            </w:r>
+          </w:p>
+        </w:tc>
+        <w:tc>
+          <w:tcPr>
+            <w:tcW w:w="1116" w:type="dxa"/>
           </w:tcPr>
           <w:p>
             <w:pPr>
               <w:spacing w:after="120"/>
-              <w:jc w:val="center"/>
-              <w:rPr>
-                <w:rFonts w:ascii="Times New Roman"/>
-                <w:snapToGrid/>
-              </w:rPr>
-            </w:pPr>
-            <w:r>
-              <w:rPr>
-                <w:rFonts w:ascii="Times New Roman" w:hint="eastAsia"/>
-                <w:snapToGrid/>
-              </w:rPr>
-              <w:t>0</w:t>
-            </w:r>
-          </w:p>
-        </w:tc>
-        <w:tc>
-          <w:tcPr>
-            <w:tcW w:w="1116" w:type="dxa"/>
-          </w:tcPr>
-          <w:p>
-            <w:pPr>
-              <w:spacing w:after="120"/>
-              <w:jc w:val="center"/>
-              <w:rPr>
-                <w:rFonts w:ascii="Times New Roman"/>
-                <w:snapToGrid/>
-              </w:rPr>
-            </w:pPr>
-            <w:r>
-              <w:rPr>
-                <w:rFonts w:ascii="Times New Roman" w:hint="eastAsia"/>
-                <w:snapToGrid/>
-              </w:rPr>
-              <w:t>0</w:t>
-            </w:r>
-          </w:p>
-        </w:tc>
-        <w:tc>
-          <w:tcPr>
-            <w:tcW w:w="1116" w:type="dxa"/>
-          </w:tcPr>
-          <w:p>
-            <w:pPr>
-              <w:spacing w:after="120"/>
-              <w:jc w:val="center"/>
               <w:rPr>
                 <w:rFonts w:ascii="Times New Roman"/>
                 <w:snapToGrid/>
@@ -3981,7 +3985,9 @@
               <w:rPr>
                 <w:rFonts w:ascii="Times New Roman"/>
                 <w:b/>
-                <w:snapToGrid/>
+                <w:i/>
+                <w:snapToGrid/>
+                <w:color w:val="0000FF"/>
                 <w:sz w:val="21"/>
                 <w:szCs w:val="21"/>
               </w:rPr>
@@ -4012,7 +4018,7 @@
                 <w:sz w:val="21"/>
                 <w:szCs w:val="21"/>
               </w:rPr>
-              <w:t>退出登录</w:t>
+              <w:t>功能项小计</w:t>
             </w:r>
           </w:p>
         </w:tc>
@@ -4034,7 +4040,7 @@
                 <w:rFonts w:ascii="Times New Roman" w:hint="eastAsia"/>
                 <w:snapToGrid/>
               </w:rPr>
-              <w:t>1</w:t>
+              <w:t>5</w:t>
             </w:r>
           </w:p>
         </w:tc>
@@ -4111,6 +4117,7 @@
           <w:p>
             <w:pPr>
               <w:spacing w:after="120"/>
+              <w:jc w:val="center"/>
               <w:rPr>
                 <w:rFonts w:ascii="Times New Roman"/>
                 <w:snapToGrid/>
@@ -4123,7 +4130,7 @@
         <w:tc>
           <w:tcPr>
             <w:tcW w:w="993" w:type="dxa"/>
-            <w:vMerge/>
+            <w:vMerge w:val="restart"/>
           </w:tcPr>
           <w:p>
             <w:pPr>
@@ -4138,11 +4145,6 @@
               </w:rPr>
             </w:pPr>
           </w:p>
-        </w:tc>
-        <w:tc>
-          <w:tcPr>
-            <w:tcW w:w="2923" w:type="dxa"/>
-          </w:tcPr>
           <w:p>
             <w:pPr>
               <w:spacing w:after="120"/>
@@ -4157,149 +4159,29 @@
             </w:pPr>
             <w:r>
               <w:rPr>
-                <w:rFonts w:ascii="Times New Roman" w:hint="eastAsia"/>
+                <w:rFonts w:ascii="Times New Roman"/>
                 <w:b/>
                 <w:snapToGrid/>
                 <w:sz w:val="21"/>
                 <w:szCs w:val="21"/>
               </w:rPr>
-              <w:t>用户信息修改</w:t>
-            </w:r>
-          </w:p>
-        </w:tc>
-        <w:tc>
-          <w:tcPr>
-            <w:tcW w:w="979" w:type="dxa"/>
-          </w:tcPr>
+              <w:t>非功</w:t>
+            </w:r>
+          </w:p>
           <w:p>
             <w:pPr>
               <w:spacing w:after="120"/>
               <w:jc w:val="center"/>
               <w:rPr>
                 <w:rFonts w:ascii="Times New Roman"/>
-                <w:snapToGrid/>
-              </w:rPr>
-            </w:pPr>
-            <w:r>
-              <w:rPr>
-                <w:rFonts w:ascii="Times New Roman" w:hint="eastAsia"/>
-                <w:snapToGrid/>
-              </w:rPr>
-              <w:t>2</w:t>
-            </w:r>
-          </w:p>
-        </w:tc>
-        <w:tc>
-          <w:tcPr>
-            <w:tcW w:w="1116" w:type="dxa"/>
-          </w:tcPr>
-          <w:p>
-            <w:pPr>
-              <w:spacing w:after="120"/>
-              <w:jc w:val="center"/>
-              <w:rPr>
-                <w:rFonts w:ascii="Times New Roman"/>
-                <w:snapToGrid/>
-              </w:rPr>
-            </w:pPr>
-            <w:r>
-              <w:rPr>
-                <w:rFonts w:ascii="Times New Roman" w:hint="eastAsia"/>
-                <w:snapToGrid/>
-              </w:rPr>
-              <w:t>100%</w:t>
-            </w:r>
-          </w:p>
-        </w:tc>
-        <w:tc>
-          <w:tcPr>
-            <w:tcW w:w="1112" w:type="dxa"/>
-          </w:tcPr>
-          <w:p>
-            <w:pPr>
-              <w:spacing w:after="120"/>
-              <w:jc w:val="center"/>
-              <w:rPr>
-                <w:rFonts w:ascii="Times New Roman"/>
-                <w:snapToGrid/>
-              </w:rPr>
-            </w:pPr>
-            <w:r>
-              <w:rPr>
-                <w:rFonts w:ascii="Times New Roman" w:hint="eastAsia"/>
-                <w:snapToGrid/>
-              </w:rPr>
-              <w:t>1</w:t>
-            </w:r>
-          </w:p>
-        </w:tc>
-        <w:tc>
-          <w:tcPr>
-            <w:tcW w:w="1116" w:type="dxa"/>
-          </w:tcPr>
-          <w:p>
-            <w:pPr>
-              <w:spacing w:after="120"/>
-              <w:jc w:val="center"/>
-              <w:rPr>
-                <w:rFonts w:ascii="Times New Roman"/>
-                <w:snapToGrid/>
-              </w:rPr>
-            </w:pPr>
-            <w:r>
-              <w:rPr>
-                <w:rFonts w:ascii="Times New Roman" w:hint="eastAsia"/>
-                <w:snapToGrid/>
-              </w:rPr>
-              <w:t>50%</w:t>
-            </w:r>
-          </w:p>
-        </w:tc>
-        <w:tc>
-          <w:tcPr>
-            <w:tcW w:w="1116" w:type="dxa"/>
-          </w:tcPr>
-          <w:p>
-            <w:pPr>
-              <w:spacing w:after="120"/>
-              <w:rPr>
-                <w:rFonts w:ascii="Times New Roman"/>
-                <w:snapToGrid/>
-              </w:rPr>
-            </w:pPr>
-          </w:p>
-        </w:tc>
-      </w:tr>
-      <w:tr>
-        <w:tc>
-          <w:tcPr>
-            <w:tcW w:w="993" w:type="dxa"/>
-            <w:vMerge/>
-          </w:tcPr>
-          <w:p>
-            <w:pPr>
-              <w:spacing w:after="120"/>
-              <w:jc w:val="center"/>
-              <w:rPr>
-                <w:rFonts w:ascii="Times New Roman"/>
                 <w:b/>
-                <w:i/>
                 <w:snapToGrid/>
                 <w:color w:val="0000FF"/>
                 <w:sz w:val="21"/>
                 <w:szCs w:val="21"/>
               </w:rPr>
             </w:pPr>
-          </w:p>
-        </w:tc>
-        <w:tc>
-          <w:tcPr>
-            <w:tcW w:w="2923" w:type="dxa"/>
-          </w:tcPr>
-          <w:p>
-            <w:pPr>
-              <w:spacing w:after="120"/>
-              <w:jc w:val="center"/>
+            <w:r>
               <w:rPr>
                 <w:rFonts w:ascii="Times New Roman"/>
                 <w:b/>
@@ -4307,192 +4189,8 @@
                 <w:sz w:val="21"/>
                 <w:szCs w:val="21"/>
               </w:rPr>
-            </w:pPr>
-            <w:r>
-              <w:rPr>
-                <w:rFonts w:ascii="Times New Roman" w:hint="eastAsia"/>
-                <w:b/>
-                <w:snapToGrid/>
-                <w:sz w:val="21"/>
-                <w:szCs w:val="21"/>
-              </w:rPr>
-              <w:t>功能项小计</w:t>
-            </w:r>
-          </w:p>
-        </w:tc>
-        <w:tc>
-          <w:tcPr>
-            <w:tcW w:w="979" w:type="dxa"/>
-          </w:tcPr>
-          <w:p>
-            <w:pPr>
-              <w:spacing w:after="120"/>
-              <w:jc w:val="center"/>
-              <w:rPr>
-                <w:rFonts w:ascii="Times New Roman"/>
-                <w:snapToGrid/>
-              </w:rPr>
-            </w:pPr>
-            <w:r>
-              <w:rPr>
-                <w:rFonts w:ascii="Times New Roman" w:hint="eastAsia"/>
-                <w:snapToGrid/>
-              </w:rPr>
-              <w:t>5</w:t>
-            </w:r>
-            <w:bookmarkStart w:id="10" w:name="_GoBack"/>
-            <w:bookmarkEnd w:id="10"/>
-          </w:p>
-        </w:tc>
-        <w:tc>
-          <w:tcPr>
-            <w:tcW w:w="1116" w:type="dxa"/>
-          </w:tcPr>
-          <w:p>
-            <w:pPr>
-              <w:spacing w:after="120"/>
-              <w:jc w:val="center"/>
-              <w:rPr>
-                <w:rFonts w:ascii="Times New Roman"/>
-                <w:snapToGrid/>
-              </w:rPr>
-            </w:pPr>
-            <w:r>
-              <w:rPr>
-                <w:rFonts w:ascii="Times New Roman" w:hint="eastAsia"/>
-                <w:snapToGrid/>
-              </w:rPr>
-              <w:t>100%</w:t>
-            </w:r>
-          </w:p>
-        </w:tc>
-        <w:tc>
-          <w:tcPr>
-            <w:tcW w:w="1112" w:type="dxa"/>
-          </w:tcPr>
-          <w:p>
-            <w:pPr>
-              <w:spacing w:after="120"/>
-              <w:jc w:val="center"/>
-              <w:rPr>
-                <w:rFonts w:ascii="Times New Roman"/>
-                <w:snapToGrid/>
-              </w:rPr>
-            </w:pPr>
-            <w:r>
-              <w:rPr>
-                <w:rFonts w:ascii="Times New Roman" w:hint="eastAsia"/>
-                <w:snapToGrid/>
-              </w:rPr>
-              <w:t>0</w:t>
-            </w:r>
-          </w:p>
-        </w:tc>
-        <w:tc>
-          <w:tcPr>
-            <w:tcW w:w="1116" w:type="dxa"/>
-          </w:tcPr>
-          <w:p>
-            <w:pPr>
-              <w:spacing w:after="120"/>
-              <w:jc w:val="center"/>
-              <w:rPr>
-                <w:rFonts w:ascii="Times New Roman"/>
-                <w:snapToGrid/>
-              </w:rPr>
-            </w:pPr>
-            <w:r>
-              <w:rPr>
-                <w:rFonts w:ascii="Times New Roman" w:hint="eastAsia"/>
-                <w:snapToGrid/>
-              </w:rPr>
-              <w:t>0</w:t>
-            </w:r>
-          </w:p>
-        </w:tc>
-        <w:tc>
-          <w:tcPr>
-            <w:tcW w:w="1116" w:type="dxa"/>
-          </w:tcPr>
-          <w:p>
-            <w:pPr>
-              <w:spacing w:after="120"/>
-              <w:jc w:val="center"/>
-              <w:rPr>
-                <w:rFonts w:ascii="Times New Roman"/>
-                <w:snapToGrid/>
-              </w:rPr>
-            </w:pPr>
-          </w:p>
-        </w:tc>
-      </w:tr>
-      <w:tr>
-        <w:tc>
-          <w:tcPr>
-            <w:tcW w:w="993" w:type="dxa"/>
-            <w:vMerge w:val="restart"/>
-          </w:tcPr>
-          <w:p>
-            <w:pPr>
-              <w:spacing w:after="120"/>
-              <w:jc w:val="center"/>
-              <w:rPr>
-                <w:rFonts w:ascii="Times New Roman"/>
-                <w:b/>
-                <w:snapToGrid/>
-                <w:sz w:val="21"/>
-                <w:szCs w:val="21"/>
-              </w:rPr>
-            </w:pPr>
-          </w:p>
-          <w:p>
-            <w:pPr>
-              <w:spacing w:after="120"/>
-              <w:jc w:val="center"/>
-              <w:rPr>
-                <w:rFonts w:ascii="Times New Roman"/>
-                <w:b/>
-                <w:snapToGrid/>
-                <w:sz w:val="21"/>
-                <w:szCs w:val="21"/>
-              </w:rPr>
-            </w:pPr>
-            <w:r>
-              <w:rPr>
-                <w:rFonts w:ascii="Times New Roman"/>
-                <w:b/>
-                <w:snapToGrid/>
-                <w:sz w:val="21"/>
-                <w:szCs w:val="21"/>
-              </w:rPr>
-              <w:t>非功</w:t>
-            </w:r>
-          </w:p>
-          <w:p>
-            <w:pPr>
-              <w:spacing w:after="120"/>
-              <w:jc w:val="center"/>
-              <w:rPr>
-                <w:rFonts w:ascii="Times New Roman"/>
-                <w:b/>
-                <w:snapToGrid/>
-                <w:color w:val="0000FF"/>
-                <w:sz w:val="21"/>
-                <w:szCs w:val="21"/>
-              </w:rPr>
-            </w:pPr>
-            <w:proofErr w:type="gramStart"/>
-            <w:r>
-              <w:rPr>
-                <w:rFonts w:ascii="Times New Roman"/>
-                <w:b/>
-                <w:snapToGrid/>
-                <w:sz w:val="21"/>
-                <w:szCs w:val="21"/>
-              </w:rPr>
               <w:t>能项</w:t>
             </w:r>
-            <w:proofErr w:type="gramEnd"/>
           </w:p>
         </w:tc>
         <w:tc>
@@ -5140,8 +4838,7 @@
           <w:lang w:eastAsia="en-US"/>
         </w:rPr>
       </w:pPr>
-      <w:bookmarkStart w:id="11" w:name="_Toc393891308"/>
-      <w:proofErr w:type="spellStart"/>
+      <w:bookmarkStart w:id="12" w:name="_Toc393891308"/>
       <w:r>
         <w:rPr>
           <w:rFonts w:hint="eastAsia"/>
@@ -5158,8 +4855,7 @@
         </w:rPr>
         <w:t>严重程度</w:t>
       </w:r>
-      <w:bookmarkEnd w:id="11"/>
-      <w:proofErr w:type="spellEnd"/>
+      <w:bookmarkEnd w:id="12"/>
     </w:p>
     <w:p>
       <w:pPr>
@@ -5770,7 +5466,7 @@
           <w:snapToGrid/>
         </w:rPr>
       </w:pPr>
-      <w:bookmarkStart w:id="12" w:name="_Toc393891309"/>
+      <w:bookmarkStart w:id="13" w:name="_Toc393891309"/>
       <w:r>
         <w:rPr>
           <w:rFonts w:ascii="Arial" w:hAnsi="Arial" w:hint="eastAsia"/>
@@ -5785,7 +5481,7 @@
         </w:rPr>
         <w:t>清单</w:t>
       </w:r>
-      <w:bookmarkEnd w:id="12"/>
+      <w:bookmarkEnd w:id="13"/>
     </w:p>
     <w:p>
       <w:pPr>
@@ -5796,8 +5492,7 @@
           <w:lang w:eastAsia="en-US"/>
         </w:rPr>
       </w:pPr>
-      <w:bookmarkStart w:id="13" w:name="_Toc393891310"/>
-      <w:proofErr w:type="spellStart"/>
+      <w:bookmarkStart w:id="14" w:name="_Toc393891310"/>
       <w:r>
         <w:rPr>
           <w:rFonts w:ascii="Arial" w:hAnsi="Arial" w:hint="eastAsia"/>
@@ -5822,8 +5517,7 @@
         </w:rPr>
         <w:t>缺陷</w:t>
       </w:r>
-      <w:bookmarkEnd w:id="13"/>
-      <w:proofErr w:type="spellEnd"/>
+      <w:bookmarkEnd w:id="14"/>
     </w:p>
     <w:p>
       <w:pPr>
@@ -6544,20 +6238,8 @@
                 <w:sz w:val="21"/>
                 <w:szCs w:val="21"/>
               </w:rPr>
-              <w:t>，未返回</w:t>
-            </w:r>
-            <w:proofErr w:type="gramStart"/>
-            <w:r>
-              <w:rPr>
-                <w:rFonts w:ascii="Times New Roman" w:hint="eastAsia"/>
-                <w:snapToGrid/>
-                <w:color w:val="000000"/>
-                <w:sz w:val="21"/>
-                <w:szCs w:val="21"/>
-              </w:rPr>
-              <w:t>二维码</w:t>
-            </w:r>
-            <w:proofErr w:type="gramEnd"/>
+              <w:t>，未返回二维码</w:t>
+            </w:r>
           </w:p>
         </w:tc>
         <w:tc>
@@ -6943,20 +6625,8 @@
                 <w:sz w:val="21"/>
                 <w:szCs w:val="21"/>
               </w:rPr>
-              <w:t>，未返回</w:t>
-            </w:r>
-            <w:proofErr w:type="gramStart"/>
-            <w:r>
-              <w:rPr>
-                <w:rFonts w:ascii="Times New Roman" w:hint="eastAsia"/>
-                <w:snapToGrid/>
-                <w:color w:val="000000"/>
-                <w:sz w:val="21"/>
-                <w:szCs w:val="21"/>
-              </w:rPr>
-              <w:t>二维码</w:t>
-            </w:r>
-            <w:proofErr w:type="gramEnd"/>
+              <w:t>，未返回二维码</w:t>
+            </w:r>
           </w:p>
         </w:tc>
         <w:tc>
@@ -7063,7 +6733,6 @@
               </w:rPr>
               <w:t>，但是使用了</w:t>
             </w:r>
-            <w:proofErr w:type="spellStart"/>
             <w:r>
               <w:rPr>
                 <w:rFonts w:ascii="Times New Roman" w:hint="eastAsia"/>
@@ -7074,7 +6743,6 @@
               </w:rPr>
               <w:t>Params</w:t>
             </w:r>
-            <w:proofErr w:type="spellEnd"/>
           </w:p>
         </w:tc>
         <w:tc>
@@ -8072,8 +7740,7 @@
           <w:lang w:eastAsia="en-US"/>
         </w:rPr>
       </w:pPr>
-      <w:bookmarkStart w:id="14" w:name="_Toc393891311"/>
-      <w:proofErr w:type="spellStart"/>
+      <w:bookmarkStart w:id="15" w:name="_Toc393891311"/>
       <w:r>
         <w:rPr>
           <w:rFonts w:hint="eastAsia"/>
@@ -8082,7 +7749,6 @@
         </w:rPr>
         <w:t>非功能</w:t>
       </w:r>
-      <w:proofErr w:type="spellEnd"/>
       <w:r>
         <w:rPr>
           <w:rFonts w:hint="eastAsia"/>
@@ -8090,7 +7756,6 @@
         </w:rPr>
         <w:t>性</w:t>
       </w:r>
-      <w:proofErr w:type="spellStart"/>
       <w:r>
         <w:rPr>
           <w:rFonts w:hint="eastAsia"/>
@@ -8099,8 +7764,7 @@
         </w:rPr>
         <w:t>缺陷</w:t>
       </w:r>
-      <w:bookmarkEnd w:id="14"/>
-      <w:proofErr w:type="spellEnd"/>
+      <w:bookmarkEnd w:id="15"/>
     </w:p>
     <w:p>
       <w:pPr>
@@ -9544,46 +9208,24 @@
       <w:pPr>
         <w:pStyle w:val="1"/>
       </w:pPr>
-      <w:bookmarkStart w:id="15" w:name="_Toc393891312"/>
+      <w:bookmarkStart w:id="16" w:name="_Toc393891312"/>
       <w:r>
         <w:rPr>
           <w:rFonts w:hint="eastAsia"/>
         </w:rPr>
         <w:t>测试结论与建议</w:t>
       </w:r>
-      <w:bookmarkEnd w:id="15"/>
+      <w:bookmarkEnd w:id="16"/>
     </w:p>
     <w:p>
       <w:pPr>
         <w:pStyle w:val="a9"/>
       </w:pPr>
-      <w:proofErr w:type="gramStart"/>
       <w:r>
         <w:rPr>
           <w:rFonts w:hint="eastAsia"/>
         </w:rPr>
-        <w:t>微服务</w:t>
-      </w:r>
-      <w:proofErr w:type="gramEnd"/>
-      <w:r>
-        <w:rPr>
-          <w:rFonts w:hint="eastAsia"/>
-        </w:rPr>
-        <w:t>架构对于</w:t>
-      </w:r>
-      <w:proofErr w:type="gramStart"/>
-      <w:r>
-        <w:rPr>
-          <w:rFonts w:hint="eastAsia"/>
-        </w:rPr>
-        <w:t>各个微服务</w:t>
-      </w:r>
-      <w:proofErr w:type="gramEnd"/>
-      <w:r>
-        <w:rPr>
-          <w:rFonts w:hint="eastAsia"/>
-        </w:rPr>
-        <w:t>进行单元测试比较容易，对</w:t>
+        <w:t>微服务架构对于各个微服务进行单元测试比较容易，对</w:t>
       </w:r>
       <w:r>
         <w:rPr>
@@ -9626,21 +9268,7 @@
         <w:rPr>
           <w:rFonts w:hint="eastAsia"/>
         </w:rPr>
-        <w:t>下一步中，我们将进行更加完整的</w:t>
-      </w:r>
-      <w:proofErr w:type="gramStart"/>
-      <w:r>
-        <w:rPr>
-          <w:rFonts w:hint="eastAsia"/>
-        </w:rPr>
-        <w:t>的</w:t>
-      </w:r>
-      <w:proofErr w:type="gramEnd"/>
-      <w:r>
-        <w:rPr>
-          <w:rFonts w:hint="eastAsia"/>
-        </w:rPr>
-        <w:t>单元测试和系统的集成测试，争取能够改进集成测试的方法，以提高工作效率，法相更多的问题。</w:t>
+        <w:t>下一步中，我们将进行更加完整的的单元测试和系统的集成测试，争取能够改进集成测试的方法，以提高工作效率，法相更多的问题。</w:t>
       </w:r>
     </w:p>
     <w:sectPr>
@@ -9655,7 +9283,7 @@
 </file>
 
 <file path=word/endnotes.xml><?xml version="1.0" encoding="utf-8"?>
-<w:endnotes xmlns:wpc="http://schemas.microsoft.com/office/word/2010/wordprocessingCanvas" xmlns:cx="http://schemas.microsoft.com/office/drawing/2014/chartex" xmlns:cx1="http://schemas.microsoft.com/office/drawing/2015/9/8/chartex" xmlns:mc="http://schemas.openxmlformats.org/markup-compatibility/2006" xmlns:o="urn:schemas-microsoft-com:office:office" xmlns:r="http://schemas.openxmlformats.org/officeDocument/2006/relationships" xmlns:m="http://schemas.openxmlformats.org/officeDocument/2006/math" xmlns:v="urn:schemas-microsoft-com:vml" xmlns:wp14="http://schemas.microsoft.com/office/word/2010/wordprocessingDrawing" xmlns:wp="http://schemas.openxmlformats.org/drawingml/2006/wordprocessingDrawing" xmlns:w10="urn:schemas-microsoft-com:office:word" xmlns:w="http://schemas.openxmlformats.org/wordprocessingml/2006/main" xmlns:w14="http://schemas.microsoft.com/office/word/2010/wordml" xmlns:w15="http://schemas.microsoft.com/office/word/2012/wordml" xmlns:w16se="http://schemas.microsoft.com/office/word/2015/wordml/symex" xmlns:wpg="http://schemas.microsoft.com/office/word/2010/wordprocessingGroup" xmlns:wpi="http://schemas.microsoft.com/office/word/2010/wordprocessingInk" xmlns:wne="http://schemas.microsoft.com/office/word/2006/wordml" xmlns:wps="http://schemas.microsoft.com/office/word/2010/wordprocessingShape" mc:Ignorable="w14 w15 w16se wp14">
+<w:endnotes xmlns:wpc="http://schemas.microsoft.com/office/word/2010/wordprocessingCanvas" xmlns:cx="http://schemas.microsoft.com/office/drawing/2014/chartex" xmlns:cx1="http://schemas.microsoft.com/office/drawing/2015/9/8/chartex" xmlns:cx2="http://schemas.microsoft.com/office/drawing/2015/10/21/chartex" xmlns:cx3="http://schemas.microsoft.com/office/drawing/2016/5/9/chartex" xmlns:cx4="http://schemas.microsoft.com/office/drawing/2016/5/10/chartex" xmlns:cx5="http://schemas.microsoft.com/office/drawing/2016/5/11/chartex" xmlns:cx6="http://schemas.microsoft.com/office/drawing/2016/5/12/chartex" xmlns:cx7="http://schemas.microsoft.com/office/drawing/2016/5/13/chartex" xmlns:cx8="http://schemas.microsoft.com/office/drawing/2016/5/14/chartex" xmlns:mc="http://schemas.openxmlformats.org/markup-compatibility/2006" xmlns:aink="http://schemas.microsoft.com/office/drawing/2016/ink" xmlns:am3d="http://schemas.microsoft.com/office/drawing/2017/model3d" xmlns:o="urn:schemas-microsoft-com:office:office" xmlns:r="http://schemas.openxmlformats.org/officeDocument/2006/relationships" xmlns:m="http://schemas.openxmlformats.org/officeDocument/2006/math" xmlns:v="urn:schemas-microsoft-com:vml" xmlns:wp14="http://schemas.microsoft.com/office/word/2010/wordprocessingDrawing" xmlns:wp="http://schemas.openxmlformats.org/drawingml/2006/wordprocessingDrawing" xmlns:w10="urn:schemas-microsoft-com:office:word" xmlns:w="http://schemas.openxmlformats.org/wordprocessingml/2006/main" xmlns:w14="http://schemas.microsoft.com/office/word/2010/wordml" xmlns:w15="http://schemas.microsoft.com/office/word/2012/wordml" xmlns:w16cid="http://schemas.microsoft.com/office/word/2016/wordml/cid" xmlns:w16se="http://schemas.microsoft.com/office/word/2015/wordml/symex" xmlns:wpg="http://schemas.microsoft.com/office/word/2010/wordprocessingGroup" xmlns:wpi="http://schemas.microsoft.com/office/word/2010/wordprocessingInk" xmlns:wne="http://schemas.microsoft.com/office/word/2006/wordml" xmlns:wps="http://schemas.microsoft.com/office/word/2010/wordprocessingShape" mc:Ignorable="w14 w15 w16se w16cid wp14">
   <w:endnote w:type="separator" w:id="-1">
     <w:p>
       <w:r>
@@ -9674,7 +9302,7 @@
 </file>
 
 <file path=word/footer1.xml><?xml version="1.0" encoding="utf-8"?>
-<w:ftr xmlns:wpc="http://schemas.microsoft.com/office/word/2010/wordprocessingCanvas" xmlns:cx="http://schemas.microsoft.com/office/drawing/2014/chartex" xmlns:cx1="http://schemas.microsoft.com/office/drawing/2015/9/8/chartex" xmlns:mc="http://schemas.openxmlformats.org/markup-compatibility/2006" xmlns:o="urn:schemas-microsoft-com:office:office" xmlns:r="http://schemas.openxmlformats.org/officeDocument/2006/relationships" xmlns:m="http://schemas.openxmlformats.org/officeDocument/2006/math" xmlns:v="urn:schemas-microsoft-com:vml" xmlns:wp14="http://schemas.microsoft.com/office/word/2010/wordprocessingDrawing" xmlns:wp="http://schemas.openxmlformats.org/drawingml/2006/wordprocessingDrawing" xmlns:w10="urn:schemas-microsoft-com:office:word" xmlns:w="http://schemas.openxmlformats.org/wordprocessingml/2006/main" xmlns:w14="http://schemas.microsoft.com/office/word/2010/wordml" xmlns:w15="http://schemas.microsoft.com/office/word/2012/wordml" xmlns:w16se="http://schemas.microsoft.com/office/word/2015/wordml/symex" xmlns:wpg="http://schemas.microsoft.com/office/word/2010/wordprocessingGroup" xmlns:wpi="http://schemas.microsoft.com/office/word/2010/wordprocessingInk" xmlns:wne="http://schemas.microsoft.com/office/word/2006/wordml" xmlns:wps="http://schemas.microsoft.com/office/word/2010/wordprocessingShape" mc:Ignorable="w14 w15 w16se wp14">
+<w:ftr xmlns:wpc="http://schemas.microsoft.com/office/word/2010/wordprocessingCanvas" xmlns:cx="http://schemas.microsoft.com/office/drawing/2014/chartex" xmlns:cx1="http://schemas.microsoft.com/office/drawing/2015/9/8/chartex" xmlns:cx2="http://schemas.microsoft.com/office/drawing/2015/10/21/chartex" xmlns:cx3="http://schemas.microsoft.com/office/drawing/2016/5/9/chartex" xmlns:cx4="http://schemas.microsoft.com/office/drawing/2016/5/10/chartex" xmlns:cx5="http://schemas.microsoft.com/office/drawing/2016/5/11/chartex" xmlns:cx6="http://schemas.microsoft.com/office/drawing/2016/5/12/chartex" xmlns:cx7="http://schemas.microsoft.com/office/drawing/2016/5/13/chartex" xmlns:cx8="http://schemas.microsoft.com/office/drawing/2016/5/14/chartex" xmlns:mc="http://schemas.openxmlformats.org/markup-compatibility/2006" xmlns:aink="http://schemas.microsoft.com/office/drawing/2016/ink" xmlns:am3d="http://schemas.microsoft.com/office/drawing/2017/model3d" xmlns:o="urn:schemas-microsoft-com:office:office" xmlns:r="http://schemas.openxmlformats.org/officeDocument/2006/relationships" xmlns:m="http://schemas.openxmlformats.org/officeDocument/2006/math" xmlns:v="urn:schemas-microsoft-com:vml" xmlns:wp14="http://schemas.microsoft.com/office/word/2010/wordprocessingDrawing" xmlns:wp="http://schemas.openxmlformats.org/drawingml/2006/wordprocessingDrawing" xmlns:w10="urn:schemas-microsoft-com:office:word" xmlns:w="http://schemas.openxmlformats.org/wordprocessingml/2006/main" xmlns:w14="http://schemas.microsoft.com/office/word/2010/wordml" xmlns:w15="http://schemas.microsoft.com/office/word/2012/wordml" xmlns:w16cid="http://schemas.microsoft.com/office/word/2016/wordml/cid" xmlns:w16se="http://schemas.microsoft.com/office/word/2015/wordml/symex" xmlns:wpg="http://schemas.microsoft.com/office/word/2010/wordprocessingGroup" xmlns:wpi="http://schemas.microsoft.com/office/word/2010/wordprocessingInk" xmlns:wne="http://schemas.microsoft.com/office/word/2006/wordml" xmlns:wps="http://schemas.microsoft.com/office/word/2010/wordprocessingShape" mc:Ignorable="w14 w15 w16se w16cid wp14">
   <w:tbl>
     <w:tblPr>
       <w:tblW w:w="0" w:type="auto"/>
@@ -9854,7 +9482,7 @@
 </file>
 
 <file path=word/footnotes.xml><?xml version="1.0" encoding="utf-8"?>
-<w:footnotes xmlns:wpc="http://schemas.microsoft.com/office/word/2010/wordprocessingCanvas" xmlns:cx="http://schemas.microsoft.com/office/drawing/2014/chartex" xmlns:cx1="http://schemas.microsoft.com/office/drawing/2015/9/8/chartex" xmlns:mc="http://schemas.openxmlformats.org/markup-compatibility/2006" xmlns:o="urn:schemas-microsoft-com:office:office" xmlns:r="http://schemas.openxmlformats.org/officeDocument/2006/relationships" xmlns:m="http://schemas.openxmlformats.org/officeDocument/2006/math" xmlns:v="urn:schemas-microsoft-com:vml" xmlns:wp14="http://schemas.microsoft.com/office/word/2010/wordprocessingDrawing" xmlns:wp="http://schemas.openxmlformats.org/drawingml/2006/wordprocessingDrawing" xmlns:w10="urn:schemas-microsoft-com:office:word" xmlns:w="http://schemas.openxmlformats.org/wordprocessingml/2006/main" xmlns:w14="http://schemas.microsoft.com/office/word/2010/wordml" xmlns:w15="http://schemas.microsoft.com/office/word/2012/wordml" xmlns:w16se="http://schemas.microsoft.com/office/word/2015/wordml/symex" xmlns:wpg="http://schemas.microsoft.com/office/word/2010/wordprocessingGroup" xmlns:wpi="http://schemas.microsoft.com/office/word/2010/wordprocessingInk" xmlns:wne="http://schemas.microsoft.com/office/word/2006/wordml" xmlns:wps="http://schemas.microsoft.com/office/word/2010/wordprocessingShape" mc:Ignorable="w14 w15 w16se wp14">
+<w:footnotes xmlns:wpc="http://schemas.microsoft.com/office/word/2010/wordprocessingCanvas" xmlns:cx="http://schemas.microsoft.com/office/drawing/2014/chartex" xmlns:cx1="http://schemas.microsoft.com/office/drawing/2015/9/8/chartex" xmlns:cx2="http://schemas.microsoft.com/office/drawing/2015/10/21/chartex" xmlns:cx3="http://schemas.microsoft.com/office/drawing/2016/5/9/chartex" xmlns:cx4="http://schemas.microsoft.com/office/drawing/2016/5/10/chartex" xmlns:cx5="http://schemas.microsoft.com/office/drawing/2016/5/11/chartex" xmlns:cx6="http://schemas.microsoft.com/office/drawing/2016/5/12/chartex" xmlns:cx7="http://schemas.microsoft.com/office/drawing/2016/5/13/chartex" xmlns:cx8="http://schemas.microsoft.com/office/drawing/2016/5/14/chartex" xmlns:mc="http://schemas.openxmlformats.org/markup-compatibility/2006" xmlns:aink="http://schemas.microsoft.com/office/drawing/2016/ink" xmlns:am3d="http://schemas.microsoft.com/office/drawing/2017/model3d" xmlns:o="urn:schemas-microsoft-com:office:office" xmlns:r="http://schemas.openxmlformats.org/officeDocument/2006/relationships" xmlns:m="http://schemas.openxmlformats.org/officeDocument/2006/math" xmlns:v="urn:schemas-microsoft-com:vml" xmlns:wp14="http://schemas.microsoft.com/office/word/2010/wordprocessingDrawing" xmlns:wp="http://schemas.openxmlformats.org/drawingml/2006/wordprocessingDrawing" xmlns:w10="urn:schemas-microsoft-com:office:word" xmlns:w="http://schemas.openxmlformats.org/wordprocessingml/2006/main" xmlns:w14="http://schemas.microsoft.com/office/word/2010/wordml" xmlns:w15="http://schemas.microsoft.com/office/word/2012/wordml" xmlns:w16cid="http://schemas.microsoft.com/office/word/2016/wordml/cid" xmlns:w16se="http://schemas.microsoft.com/office/word/2015/wordml/symex" xmlns:wpg="http://schemas.microsoft.com/office/word/2010/wordprocessingGroup" xmlns:wpi="http://schemas.microsoft.com/office/word/2010/wordprocessingInk" xmlns:wne="http://schemas.microsoft.com/office/word/2006/wordml" xmlns:wps="http://schemas.microsoft.com/office/word/2010/wordprocessingShape" mc:Ignorable="w14 w15 w16se w16cid wp14">
   <w:footnote w:type="separator" w:id="-1">
     <w:p>
       <w:r>
@@ -9873,7 +9501,7 @@
 </file>
 
 <file path=word/header1.xml><?xml version="1.0" encoding="utf-8"?>
-<w:hdr xmlns:wpc="http://schemas.microsoft.com/office/word/2010/wordprocessingCanvas" xmlns:cx="http://schemas.microsoft.com/office/drawing/2014/chartex" xmlns:cx1="http://schemas.microsoft.com/office/drawing/2015/9/8/chartex" xmlns:mc="http://schemas.openxmlformats.org/markup-compatibility/2006" xmlns:o="urn:schemas-microsoft-com:office:office" xmlns:r="http://schemas.openxmlformats.org/officeDocument/2006/relationships" xmlns:m="http://schemas.openxmlformats.org/officeDocument/2006/math" xmlns:v="urn:schemas-microsoft-com:vml" xmlns:wp14="http://schemas.microsoft.com/office/word/2010/wordprocessingDrawing" xmlns:wp="http://schemas.openxmlformats.org/drawingml/2006/wordprocessingDrawing" xmlns:w10="urn:schemas-microsoft-com:office:word" xmlns:w="http://schemas.openxmlformats.org/wordprocessingml/2006/main" xmlns:w14="http://schemas.microsoft.com/office/word/2010/wordml" xmlns:w15="http://schemas.microsoft.com/office/word/2012/wordml" xmlns:w16se="http://schemas.microsoft.com/office/word/2015/wordml/symex" xmlns:wpg="http://schemas.microsoft.com/office/word/2010/wordprocessingGroup" xmlns:wpi="http://schemas.microsoft.com/office/word/2010/wordprocessingInk" xmlns:wne="http://schemas.microsoft.com/office/word/2006/wordml" xmlns:wps="http://schemas.microsoft.com/office/word/2010/wordprocessingShape" mc:Ignorable="w14 w15 w16se wp14">
+<w:hdr xmlns:wpc="http://schemas.microsoft.com/office/word/2010/wordprocessingCanvas" xmlns:cx="http://schemas.microsoft.com/office/drawing/2014/chartex" xmlns:cx1="http://schemas.microsoft.com/office/drawing/2015/9/8/chartex" xmlns:cx2="http://schemas.microsoft.com/office/drawing/2015/10/21/chartex" xmlns:cx3="http://schemas.microsoft.com/office/drawing/2016/5/9/chartex" xmlns:cx4="http://schemas.microsoft.com/office/drawing/2016/5/10/chartex" xmlns:cx5="http://schemas.microsoft.com/office/drawing/2016/5/11/chartex" xmlns:cx6="http://schemas.microsoft.com/office/drawing/2016/5/12/chartex" xmlns:cx7="http://schemas.microsoft.com/office/drawing/2016/5/13/chartex" xmlns:cx8="http://schemas.microsoft.com/office/drawing/2016/5/14/chartex" xmlns:mc="http://schemas.openxmlformats.org/markup-compatibility/2006" xmlns:aink="http://schemas.microsoft.com/office/drawing/2016/ink" xmlns:am3d="http://schemas.microsoft.com/office/drawing/2017/model3d" xmlns:o="urn:schemas-microsoft-com:office:office" xmlns:r="http://schemas.openxmlformats.org/officeDocument/2006/relationships" xmlns:m="http://schemas.openxmlformats.org/officeDocument/2006/math" xmlns:v="urn:schemas-microsoft-com:vml" xmlns:wp14="http://schemas.microsoft.com/office/word/2010/wordprocessingDrawing" xmlns:wp="http://schemas.openxmlformats.org/drawingml/2006/wordprocessingDrawing" xmlns:w10="urn:schemas-microsoft-com:office:word" xmlns:w="http://schemas.openxmlformats.org/wordprocessingml/2006/main" xmlns:w14="http://schemas.microsoft.com/office/word/2010/wordml" xmlns:w15="http://schemas.microsoft.com/office/word/2012/wordml" xmlns:w16cid="http://schemas.microsoft.com/office/word/2016/wordml/cid" xmlns:w16se="http://schemas.microsoft.com/office/word/2015/wordml/symex" xmlns:wpg="http://schemas.microsoft.com/office/word/2010/wordprocessingGroup" xmlns:wpi="http://schemas.microsoft.com/office/word/2010/wordprocessingInk" xmlns:wne="http://schemas.microsoft.com/office/word/2006/wordml" xmlns:wps="http://schemas.microsoft.com/office/word/2010/wordprocessingShape" mc:Ignorable="w14 w15 w16se w16cid wp14">
   <w:p>
     <w:pPr>
       <w:rPr>
@@ -9963,7 +9591,7 @@
 </file>
 
 <file path=word/header2.xml><?xml version="1.0" encoding="utf-8"?>
-<w:hdr xmlns:wpc="http://schemas.microsoft.com/office/word/2010/wordprocessingCanvas" xmlns:cx="http://schemas.microsoft.com/office/drawing/2014/chartex" xmlns:cx1="http://schemas.microsoft.com/office/drawing/2015/9/8/chartex" xmlns:mc="http://schemas.openxmlformats.org/markup-compatibility/2006" xmlns:o="urn:schemas-microsoft-com:office:office" xmlns:r="http://schemas.openxmlformats.org/officeDocument/2006/relationships" xmlns:m="http://schemas.openxmlformats.org/officeDocument/2006/math" xmlns:v="urn:schemas-microsoft-com:vml" xmlns:wp14="http://schemas.microsoft.com/office/word/2010/wordprocessingDrawing" xmlns:wp="http://schemas.openxmlformats.org/drawingml/2006/wordprocessingDrawing" xmlns:w10="urn:schemas-microsoft-com:office:word" xmlns:w="http://schemas.openxmlformats.org/wordprocessingml/2006/main" xmlns:w14="http://schemas.microsoft.com/office/word/2010/wordml" xmlns:w15="http://schemas.microsoft.com/office/word/2012/wordml" xmlns:w16se="http://schemas.microsoft.com/office/word/2015/wordml/symex" xmlns:wpg="http://schemas.microsoft.com/office/word/2010/wordprocessingGroup" xmlns:wpi="http://schemas.microsoft.com/office/word/2010/wordprocessingInk" xmlns:wne="http://schemas.microsoft.com/office/word/2006/wordml" xmlns:wps="http://schemas.microsoft.com/office/word/2010/wordprocessingShape" mc:Ignorable="w14 w15 w16se wp14">
+<w:hdr xmlns:wpc="http://schemas.microsoft.com/office/word/2010/wordprocessingCanvas" xmlns:cx="http://schemas.microsoft.com/office/drawing/2014/chartex" xmlns:cx1="http://schemas.microsoft.com/office/drawing/2015/9/8/chartex" xmlns:cx2="http://schemas.microsoft.com/office/drawing/2015/10/21/chartex" xmlns:cx3="http://schemas.microsoft.com/office/drawing/2016/5/9/chartex" xmlns:cx4="http://schemas.microsoft.com/office/drawing/2016/5/10/chartex" xmlns:cx5="http://schemas.microsoft.com/office/drawing/2016/5/11/chartex" xmlns:cx6="http://schemas.microsoft.com/office/drawing/2016/5/12/chartex" xmlns:cx7="http://schemas.microsoft.com/office/drawing/2016/5/13/chartex" xmlns:cx8="http://schemas.microsoft.com/office/drawing/2016/5/14/chartex" xmlns:mc="http://schemas.openxmlformats.org/markup-compatibility/2006" xmlns:aink="http://schemas.microsoft.com/office/drawing/2016/ink" xmlns:am3d="http://schemas.microsoft.com/office/drawing/2017/model3d" xmlns:o="urn:schemas-microsoft-com:office:office" xmlns:r="http://schemas.openxmlformats.org/officeDocument/2006/relationships" xmlns:m="http://schemas.openxmlformats.org/officeDocument/2006/math" xmlns:v="urn:schemas-microsoft-com:vml" xmlns:wp14="http://schemas.microsoft.com/office/word/2010/wordprocessingDrawing" xmlns:wp="http://schemas.openxmlformats.org/drawingml/2006/wordprocessingDrawing" xmlns:w10="urn:schemas-microsoft-com:office:word" xmlns:w="http://schemas.openxmlformats.org/wordprocessingml/2006/main" xmlns:w14="http://schemas.microsoft.com/office/word/2010/wordml" xmlns:w15="http://schemas.microsoft.com/office/word/2012/wordml" xmlns:w16cid="http://schemas.microsoft.com/office/word/2016/wordml/cid" xmlns:w16se="http://schemas.microsoft.com/office/word/2015/wordml/symex" xmlns:wpg="http://schemas.microsoft.com/office/word/2010/wordprocessingGroup" xmlns:wpi="http://schemas.microsoft.com/office/word/2010/wordprocessingInk" xmlns:wne="http://schemas.microsoft.com/office/word/2006/wordml" xmlns:wps="http://schemas.microsoft.com/office/word/2010/wordprocessingShape" mc:Ignorable="w14 w15 w16se w16cid wp14">
   <w:tbl>
     <w:tblPr>
       <w:tblW w:w="9558" w:type="dxa"/>
@@ -10189,7 +9817,7 @@
 </file>
 
 <file path=word/numbering.xml><?xml version="1.0" encoding="utf-8"?>
-<w:numbering xmlns:wpc="http://schemas.microsoft.com/office/word/2010/wordprocessingCanvas" xmlns:cx="http://schemas.microsoft.com/office/drawing/2014/chartex" xmlns:cx1="http://schemas.microsoft.com/office/drawing/2015/9/8/chartex" xmlns:mc="http://schemas.openxmlformats.org/markup-compatibility/2006" xmlns:o="urn:schemas-microsoft-com:office:office" xmlns:r="http://schemas.openxmlformats.org/officeDocument/2006/relationships" xmlns:m="http://schemas.openxmlformats.org/officeDocument/2006/math" xmlns:v="urn:schemas-microsoft-com:vml" xmlns:wp14="http://schemas.microsoft.com/office/word/2010/wordprocessingDrawing" xmlns:wp="http://schemas.openxmlformats.org/drawingml/2006/wordprocessingDrawing" xmlns:w10="urn:schemas-microsoft-com:office:word" xmlns:w="http://schemas.openxmlformats.org/wordprocessingml/2006/main" xmlns:w14="http://schemas.microsoft.com/office/word/2010/wordml" xmlns:w15="http://schemas.microsoft.com/office/word/2012/wordml" xmlns:w16se="http://schemas.microsoft.com/office/word/2015/wordml/symex" xmlns:wpg="http://schemas.microsoft.com/office/word/2010/wordprocessingGroup" xmlns:wpi="http://schemas.microsoft.com/office/word/2010/wordprocessingInk" xmlns:wne="http://schemas.microsoft.com/office/word/2006/wordml" xmlns:wps="http://schemas.microsoft.com/office/word/2010/wordprocessingShape" mc:Ignorable="w14 w15 w16se wp14">
+<w:numbering xmlns:wpc="http://schemas.microsoft.com/office/word/2010/wordprocessingCanvas" xmlns:cx="http://schemas.microsoft.com/office/drawing/2014/chartex" xmlns:cx1="http://schemas.microsoft.com/office/drawing/2015/9/8/chartex" xmlns:cx2="http://schemas.microsoft.com/office/drawing/2015/10/21/chartex" xmlns:cx3="http://schemas.microsoft.com/office/drawing/2016/5/9/chartex" xmlns:cx4="http://schemas.microsoft.com/office/drawing/2016/5/10/chartex" xmlns:cx5="http://schemas.microsoft.com/office/drawing/2016/5/11/chartex" xmlns:cx6="http://schemas.microsoft.com/office/drawing/2016/5/12/chartex" xmlns:cx7="http://schemas.microsoft.com/office/drawing/2016/5/13/chartex" xmlns:cx8="http://schemas.microsoft.com/office/drawing/2016/5/14/chartex" xmlns:mc="http://schemas.openxmlformats.org/markup-compatibility/2006" xmlns:aink="http://schemas.microsoft.com/office/drawing/2016/ink" xmlns:am3d="http://schemas.microsoft.com/office/drawing/2017/model3d" xmlns:o="urn:schemas-microsoft-com:office:office" xmlns:r="http://schemas.openxmlformats.org/officeDocument/2006/relationships" xmlns:m="http://schemas.openxmlformats.org/officeDocument/2006/math" xmlns:v="urn:schemas-microsoft-com:vml" xmlns:wp14="http://schemas.microsoft.com/office/word/2010/wordprocessingDrawing" xmlns:wp="http://schemas.openxmlformats.org/drawingml/2006/wordprocessingDrawing" xmlns:w10="urn:schemas-microsoft-com:office:word" xmlns:w="http://schemas.openxmlformats.org/wordprocessingml/2006/main" xmlns:w14="http://schemas.microsoft.com/office/word/2010/wordml" xmlns:w15="http://schemas.microsoft.com/office/word/2012/wordml" xmlns:w16cid="http://schemas.microsoft.com/office/word/2016/wordml/cid" xmlns:w16se="http://schemas.microsoft.com/office/word/2015/wordml/symex" xmlns:wpg="http://schemas.microsoft.com/office/word/2010/wordprocessingGroup" xmlns:wpi="http://schemas.microsoft.com/office/word/2010/wordprocessingInk" xmlns:wne="http://schemas.microsoft.com/office/word/2006/wordml" xmlns:wps="http://schemas.microsoft.com/office/word/2010/wordprocessingShape" mc:Ignorable="w14 w15 w16se w16cid wp14">
   <w:abstractNum w:abstractNumId="0" w15:restartNumberingAfterBreak="0">
     <w:nsid w:val="FFFFFFFB"/>
     <w:multiLevelType w:val="multilevel"/>
@@ -11798,7 +11426,7 @@
 </file>
 
 <file path=word/styles.xml><?xml version="1.0" encoding="utf-8"?>
-<w:styles xmlns:mc="http://schemas.openxmlformats.org/markup-compatibility/2006" xmlns:r="http://schemas.openxmlformats.org/officeDocument/2006/relationships" xmlns:w="http://schemas.openxmlformats.org/wordprocessingml/2006/main" xmlns:w14="http://schemas.microsoft.com/office/word/2010/wordml" xmlns:w15="http://schemas.microsoft.com/office/word/2012/wordml" xmlns:w16se="http://schemas.microsoft.com/office/word/2015/wordml/symex" mc:Ignorable="w14 w15 w16se">
+<w:styles xmlns:mc="http://schemas.openxmlformats.org/markup-compatibility/2006" xmlns:r="http://schemas.openxmlformats.org/officeDocument/2006/relationships" xmlns:w="http://schemas.openxmlformats.org/wordprocessingml/2006/main" xmlns:w14="http://schemas.microsoft.com/office/word/2010/wordml" xmlns:w15="http://schemas.microsoft.com/office/word/2012/wordml" xmlns:w16cid="http://schemas.microsoft.com/office/word/2016/wordml/cid" xmlns:w16se="http://schemas.microsoft.com/office/word/2015/wordml/symex" mc:Ignorable="w14 w15 w16se w16cid">
   <w:docDefaults>
     <w:rPrDefault>
       <w:rPr>
@@ -11808,7 +11436,7 @@
     </w:rPrDefault>
     <w:pPrDefault/>
   </w:docDefaults>
-  <w:latentStyles w:defLockedState="0" w:defUIPriority="0" w:defSemiHidden="0" w:defUnhideWhenUsed="0" w:defQFormat="0" w:count="371">
+  <w:latentStyles w:defLockedState="0" w:defUIPriority="0" w:defSemiHidden="0" w:defUnhideWhenUsed="0" w:defQFormat="0" w:count="376">
     <w:lsdException w:name="Normal" w:qFormat="1"/>
     <w:lsdException w:name="heading 1" w:qFormat="1"/>
     <w:lsdException w:name="heading 2" w:qFormat="1"/>
@@ -11826,7 +11454,12 @@
     <w:lsdException w:name="Subtitle" w:qFormat="1"/>
     <w:lsdException w:name="Strong" w:qFormat="1"/>
     <w:lsdException w:name="Emphasis" w:qFormat="1"/>
-    <w:lsdException w:name="Normal Table" w:semiHidden="1" w:unhideWhenUsed="1"/>
+    <w:lsdException w:name="HTML Keyboard" w:semiHidden="1" w:unhideWhenUsed="1"/>
+    <w:lsdException w:name="annotation subject" w:semiHidden="1" w:unhideWhenUsed="1"/>
+    <w:lsdException w:name="No List" w:semiHidden="1" w:unhideWhenUsed="1"/>
+    <w:lsdException w:name="Outline List 1" w:semiHidden="1" w:unhideWhenUsed="1"/>
+    <w:lsdException w:name="Outline List 2" w:semiHidden="1" w:unhideWhenUsed="1"/>
+    <w:lsdException w:name="Outline List 3" w:semiHidden="1" w:unhideWhenUsed="1"/>
     <w:lsdException w:name="Table Simple 1" w:semiHidden="1" w:unhideWhenUsed="1"/>
     <w:lsdException w:name="Table Simple 2" w:semiHidden="1" w:unhideWhenUsed="1"/>
     <w:lsdException w:name="Table Simple 3" w:semiHidden="1" w:unhideWhenUsed="1"/>
@@ -11864,11 +11497,9 @@
     <w:lsdException w:name="Table Contemporary" w:semiHidden="1" w:unhideWhenUsed="1"/>
     <w:lsdException w:name="Table Elegant" w:semiHidden="1" w:unhideWhenUsed="1"/>
     <w:lsdException w:name="Table Professional" w:semiHidden="1" w:unhideWhenUsed="1"/>
-    <w:lsdException w:name="Table Subtle 1" w:semiHidden="1" w:unhideWhenUsed="1"/>
     <w:lsdException w:name="Table Subtle 2" w:semiHidden="1" w:unhideWhenUsed="1"/>
     <w:lsdException w:name="Table Web 1" w:semiHidden="1" w:unhideWhenUsed="1"/>
-    <w:lsdException w:name="Table Web 2" w:semiHidden="1" w:unhideWhenUsed="1"/>
-    <w:lsdException w:name="Table Web 3" w:semiHidden="1" w:unhideWhenUsed="1"/>
+    <w:lsdException w:name="Balloon Text" w:semiHidden="1" w:unhideWhenUsed="1"/>
     <w:lsdException w:name="Table Theme" w:semiHidden="1" w:unhideWhenUsed="1"/>
     <w:lsdException w:name="Placeholder Text" w:semiHidden="1" w:uiPriority="99"/>
     <w:lsdException w:name="No Spacing" w:uiPriority="1" w:qFormat="1"/>
@@ -12085,6 +11716,11 @@
     <w:lsdException w:name="List Table 5 Dark Accent 6" w:uiPriority="50"/>
     <w:lsdException w:name="List Table 6 Colorful Accent 6" w:uiPriority="51"/>
     <w:lsdException w:name="List Table 7 Colorful Accent 6" w:uiPriority="52"/>
+    <w:lsdException w:name="Mention" w:semiHidden="1" w:uiPriority="99" w:unhideWhenUsed="1"/>
+    <w:lsdException w:name="Smart Hyperlink" w:semiHidden="1" w:uiPriority="99" w:unhideWhenUsed="1"/>
+    <w:lsdException w:name="Hashtag" w:semiHidden="1" w:uiPriority="99" w:unhideWhenUsed="1"/>
+    <w:lsdException w:name="Unresolved Mention" w:semiHidden="1" w:uiPriority="99" w:unhideWhenUsed="1"/>
+    <w:lsdException w:name="Smart Link" w:semiHidden="1" w:uiPriority="99" w:unhideWhenUsed="1"/>
   </w:latentStyles>
   <w:style w:type="paragraph" w:default="1" w:styleId="a">
     <w:name w:val="Normal"/>
@@ -12326,7 +11962,7 @@
       <w:lang w:val="en-AU"/>
     </w:rPr>
   </w:style>
-  <w:style w:type="paragraph" w:styleId="11">
+  <w:style w:type="paragraph" w:styleId="TOC1">
     <w:name w:val="toc 1"/>
     <w:basedOn w:val="a"/>
     <w:next w:val="a"/>
@@ -12340,7 +11976,7 @@
       <w:ind w:right="720"/>
     </w:pPr>
   </w:style>
-  <w:style w:type="paragraph" w:styleId="21">
+  <w:style w:type="paragraph" w:styleId="TOC2">
     <w:name w:val="toc 2"/>
     <w:basedOn w:val="a"/>
     <w:next w:val="a"/>
@@ -12353,7 +11989,7 @@
       <w:ind w:left="432" w:right="720"/>
     </w:pPr>
   </w:style>
-  <w:style w:type="paragraph" w:styleId="30">
+  <w:style w:type="paragraph" w:styleId="TOC3">
     <w:name w:val="toc 3"/>
     <w:basedOn w:val="a"/>
     <w:next w:val="a"/>
@@ -12497,7 +12133,7 @@
       <w:jc w:val="both"/>
     </w:pPr>
   </w:style>
-  <w:style w:type="paragraph" w:styleId="40">
+  <w:style w:type="paragraph" w:styleId="TOC4">
     <w:name w:val="toc 4"/>
     <w:basedOn w:val="a"/>
     <w:next w:val="a"/>
@@ -12507,7 +12143,7 @@
       <w:ind w:left="600"/>
     </w:pPr>
   </w:style>
-  <w:style w:type="paragraph" w:styleId="50">
+  <w:style w:type="paragraph" w:styleId="TOC5">
     <w:name w:val="toc 5"/>
     <w:basedOn w:val="a"/>
     <w:next w:val="a"/>
@@ -12517,7 +12153,7 @@
       <w:ind w:left="800"/>
     </w:pPr>
   </w:style>
-  <w:style w:type="paragraph" w:styleId="60">
+  <w:style w:type="paragraph" w:styleId="TOC6">
     <w:name w:val="toc 6"/>
     <w:basedOn w:val="a"/>
     <w:next w:val="a"/>
@@ -12527,7 +12163,7 @@
       <w:ind w:left="1000"/>
     </w:pPr>
   </w:style>
-  <w:style w:type="paragraph" w:styleId="70">
+  <w:style w:type="paragraph" w:styleId="TOC7">
     <w:name w:val="toc 7"/>
     <w:basedOn w:val="a"/>
     <w:next w:val="a"/>
@@ -12537,7 +12173,7 @@
       <w:ind w:left="1200"/>
     </w:pPr>
   </w:style>
-  <w:style w:type="paragraph" w:styleId="80">
+  <w:style w:type="paragraph" w:styleId="TOC8">
     <w:name w:val="toc 8"/>
     <w:basedOn w:val="a"/>
     <w:next w:val="a"/>
@@ -12547,7 +12183,7 @@
       <w:ind w:left="1400"/>
     </w:pPr>
   </w:style>
-  <w:style w:type="paragraph" w:styleId="90">
+  <w:style w:type="paragraph" w:styleId="TOC9">
     <w:name w:val="toc 9"/>
     <w:basedOn w:val="a"/>
     <w:next w:val="a"/>

</xml_diff>